<commit_message>
- FLTK instalation instruction update - Visual studio configured to wirk with FLTK library and to run programs from  Programming -- Principles and Practice Using C++ (PPP) by Bjarne Stroustrup - Exercise 1 from Stroustrup PPP done.
</commit_message>
<xml_diff>
--- a/FLTK installation with Visual Studio 2015.docx
+++ b/FLTK installation with Visual Studio 2015.docx
@@ -83,16 +83,7 @@
           <w:sz w:val="28"/>
           <w:szCs w:val="28"/>
         </w:rPr>
-        <w:t>-1.1.10</w:t>
-      </w:r>
-      <w:r>
-        <w:rPr>
-          <w:b/>
-          <w:i/>
-          <w:sz w:val="28"/>
-          <w:szCs w:val="28"/>
-        </w:rPr>
-        <w:t xml:space="preserve"> version.</w:t>
+        <w:t>-1.1.10 version.</w:t>
       </w:r>
     </w:p>
     <w:p>
@@ -1551,188 +1542,21 @@
       <w:pPr>
         <w:pStyle w:val="Akapitzlist"/>
         <w:ind w:left="717"/>
-        <w:rPr>
-          <w:b/>
-          <w:sz w:val="28"/>
-          <w:szCs w:val="28"/>
-        </w:rPr>
-      </w:pPr>
-    </w:p>
-    <w:p>
-      <w:pPr>
-        <w:pStyle w:val="Akapitzlist"/>
-        <w:ind w:left="717"/>
-        <w:rPr>
-          <w:b/>
-          <w:sz w:val="28"/>
-          <w:szCs w:val="28"/>
-        </w:rPr>
-      </w:pPr>
-    </w:p>
-    <w:p>
-      <w:pPr>
-        <w:pStyle w:val="Akapitzlist"/>
-        <w:ind w:left="717"/>
-        <w:rPr>
-          <w:b/>
-          <w:sz w:val="28"/>
-          <w:szCs w:val="28"/>
-        </w:rPr>
-      </w:pPr>
-    </w:p>
-    <w:p>
-      <w:pPr>
-        <w:pStyle w:val="Akapitzlist"/>
-        <w:ind w:left="717"/>
-        <w:rPr>
-          <w:b/>
-          <w:sz w:val="28"/>
-          <w:szCs w:val="28"/>
-        </w:rPr>
-      </w:pPr>
-    </w:p>
-    <w:p>
-      <w:pPr>
-        <w:pStyle w:val="Akapitzlist"/>
-        <w:ind w:left="717"/>
-        <w:rPr>
-          <w:b/>
-          <w:sz w:val="28"/>
-          <w:szCs w:val="28"/>
-        </w:rPr>
-      </w:pPr>
-    </w:p>
-    <w:p>
-      <w:pPr>
-        <w:pStyle w:val="Akapitzlist"/>
-        <w:ind w:left="717"/>
-        <w:rPr>
-          <w:b/>
-          <w:sz w:val="28"/>
-          <w:szCs w:val="28"/>
-        </w:rPr>
-      </w:pPr>
-    </w:p>
-    <w:p>
-      <w:pPr>
-        <w:pStyle w:val="Akapitzlist"/>
-        <w:ind w:left="717"/>
-        <w:rPr>
-          <w:b/>
-          <w:sz w:val="28"/>
-          <w:szCs w:val="28"/>
-        </w:rPr>
-      </w:pPr>
-    </w:p>
-    <w:p>
-      <w:pPr>
-        <w:pStyle w:val="Akapitzlist"/>
-        <w:ind w:left="717"/>
-        <w:rPr>
-          <w:b/>
-          <w:sz w:val="28"/>
-          <w:szCs w:val="28"/>
-        </w:rPr>
-      </w:pPr>
-    </w:p>
-    <w:p>
-      <w:pPr>
-        <w:pStyle w:val="Akapitzlist"/>
-        <w:ind w:left="717"/>
-        <w:rPr>
-          <w:b/>
-          <w:sz w:val="28"/>
-          <w:szCs w:val="28"/>
-        </w:rPr>
-      </w:pPr>
-    </w:p>
-    <w:p>
-      <w:pPr>
-        <w:pStyle w:val="Akapitzlist"/>
-        <w:ind w:left="717"/>
-        <w:rPr>
-          <w:b/>
-          <w:sz w:val="28"/>
-          <w:szCs w:val="28"/>
-        </w:rPr>
-      </w:pPr>
-    </w:p>
-    <w:p>
-      <w:pPr>
-        <w:pStyle w:val="Akapitzlist"/>
-        <w:ind w:left="717"/>
-        <w:rPr>
-          <w:b/>
-          <w:sz w:val="28"/>
-          <w:szCs w:val="28"/>
-        </w:rPr>
-      </w:pPr>
-    </w:p>
-    <w:p>
-      <w:pPr>
-        <w:pStyle w:val="Akapitzlist"/>
-        <w:ind w:left="717"/>
-        <w:rPr>
-          <w:b/>
-          <w:sz w:val="28"/>
-          <w:szCs w:val="28"/>
-        </w:rPr>
-      </w:pPr>
-    </w:p>
-    <w:p>
-      <w:pPr>
-        <w:pStyle w:val="Akapitzlist"/>
-        <w:ind w:left="717"/>
-        <w:rPr>
-          <w:b/>
-          <w:sz w:val="28"/>
-          <w:szCs w:val="28"/>
-        </w:rPr>
-      </w:pPr>
-    </w:p>
-    <w:p>
-      <w:pPr>
-        <w:pStyle w:val="Akapitzlist"/>
-        <w:ind w:left="717"/>
-        <w:rPr>
-          <w:b/>
-          <w:sz w:val="28"/>
-          <w:szCs w:val="28"/>
-        </w:rPr>
-      </w:pPr>
-    </w:p>
-    <w:p>
-      <w:pPr>
-        <w:pStyle w:val="Akapitzlist"/>
-        <w:ind w:left="717"/>
-        <w:rPr>
-          <w:b/>
-          <w:sz w:val="28"/>
-          <w:szCs w:val="28"/>
-        </w:rPr>
-      </w:pPr>
-    </w:p>
-    <w:p>
-      <w:pPr>
-        <w:pStyle w:val="Akapitzlist"/>
-        <w:ind w:left="717"/>
-        <w:rPr>
-          <w:b/>
-          <w:sz w:val="28"/>
-          <w:szCs w:val="28"/>
-        </w:rPr>
-      </w:pPr>
-    </w:p>
-    <w:p>
-      <w:pPr>
-        <w:pStyle w:val="Akapitzlist"/>
-        <w:ind w:left="717"/>
-        <w:rPr>
-          <w:b/>
-          <w:sz w:val="28"/>
-          <w:szCs w:val="28"/>
-        </w:rPr>
-      </w:pPr>
+        <w:jc w:val="center"/>
+        <w:rPr>
+          <w:b/>
+          <w:sz w:val="36"/>
+          <w:szCs w:val="28"/>
+        </w:rPr>
+      </w:pPr>
+      <w:r>
+        <w:rPr>
+          <w:b/>
+          <w:sz w:val="36"/>
+          <w:szCs w:val="28"/>
+        </w:rPr>
+        <w:t>RUN A CODE FROM THE BOOK</w:t>
+      </w:r>
     </w:p>
     <w:p>
       <w:pPr>
@@ -1740,6 +1564,1949 @@
         <w:ind w:left="717"/>
         <w:jc w:val="center"/>
         <w:rPr>
+          <w:szCs w:val="24"/>
+        </w:rPr>
+      </w:pPr>
+    </w:p>
+    <w:p>
+      <w:pPr>
+        <w:pStyle w:val="Akapitzlist"/>
+        <w:numPr>
+          <w:ilvl w:val="0"/>
+          <w:numId w:val="14"/>
+        </w:numPr>
+        <w:rPr>
+          <w:szCs w:val="24"/>
+          <w:lang w:val="pl-PL"/>
+        </w:rPr>
+      </w:pPr>
+      <w:r>
+        <w:rPr>
+          <w:szCs w:val="24"/>
+          <w:lang w:val="pl-PL"/>
+        </w:rPr>
+        <w:t>Go to:</w:t>
+      </w:r>
+    </w:p>
+    <w:p>
+      <w:pPr>
+        <w:pStyle w:val="Akapitzlist"/>
+        <w:ind w:left="717"/>
+        <w:rPr>
+          <w:szCs w:val="24"/>
+          <w:lang w:val="pl-PL"/>
+        </w:rPr>
+      </w:pPr>
+      <w:hyperlink r:id="rId12" w:history="1">
+        <w:r>
+          <w:rPr>
+            <w:rStyle w:val="Hipercze"/>
+            <w:szCs w:val="24"/>
+            <w:lang w:val="pl-PL"/>
+          </w:rPr>
+          <w:t>http://www.stroustrup.com/Programming/</w:t>
+        </w:r>
+      </w:hyperlink>
+    </w:p>
+    <w:p>
+      <w:pPr>
+        <w:pStyle w:val="Akapitzlist"/>
+        <w:ind w:left="717"/>
+        <w:rPr>
+          <w:szCs w:val="24"/>
+        </w:rPr>
+      </w:pPr>
+      <w:r>
+        <w:rPr>
+          <w:szCs w:val="24"/>
+        </w:rPr>
+        <w:t xml:space="preserve">and download </w:t>
+      </w:r>
+      <w:hyperlink r:id="rId13" w:history="1">
+        <w:r>
+          <w:rPr>
+            <w:rStyle w:val="Hipercze"/>
+            <w:szCs w:val="24"/>
+          </w:rPr>
+          <w:t>Complete collection of code fragments for the 1st edition (revised)</w:t>
+        </w:r>
+      </w:hyperlink>
+      <w:r>
+        <w:rPr>
+          <w:szCs w:val="24"/>
+        </w:rPr>
+        <w:t xml:space="preserve"> package</w:t>
+      </w:r>
+    </w:p>
+    <w:p>
+      <w:pPr>
+        <w:pStyle w:val="Akapitzlist"/>
+        <w:numPr>
+          <w:ilvl w:val="0"/>
+          <w:numId w:val="14"/>
+        </w:numPr>
+        <w:rPr>
+          <w:szCs w:val="24"/>
+        </w:rPr>
+      </w:pPr>
+      <w:r>
+        <w:rPr>
+          <w:szCs w:val="24"/>
+        </w:rPr>
+        <w:t>Unzip and go to the GUI folder</w:t>
+      </w:r>
+    </w:p>
+    <w:p>
+      <w:pPr>
+        <w:pStyle w:val="Akapitzlist"/>
+        <w:numPr>
+          <w:ilvl w:val="0"/>
+          <w:numId w:val="14"/>
+        </w:numPr>
+        <w:rPr>
+          <w:szCs w:val="24"/>
+        </w:rPr>
+      </w:pPr>
+      <w:r>
+        <w:rPr>
+          <w:szCs w:val="24"/>
+        </w:rPr>
+        <w:lastRenderedPageBreak/>
+        <w:t>Copy everything to your project directory (</w:t>
+      </w:r>
+      <w:r>
+        <w:rPr>
+          <w:szCs w:val="24"/>
+        </w:rPr>
+        <w:object w:dxaOrig="1051" w:dyaOrig="811">
+          <v:shapetype id="_x0000_t75" coordsize="21600,21600" o:spt="75" o:preferrelative="t" path="m@4@5l@4@11@9@11@9@5xe" filled="f" stroked="f">
+            <v:stroke joinstyle="miter"/>
+            <v:formulas>
+              <v:f eqn="if lineDrawn pixelLineWidth 0"/>
+              <v:f eqn="sum @0 1 0"/>
+              <v:f eqn="sum 0 0 @1"/>
+              <v:f eqn="prod @2 1 2"/>
+              <v:f eqn="prod @3 21600 pixelWidth"/>
+              <v:f eqn="prod @3 21600 pixelHeight"/>
+              <v:f eqn="sum @0 0 1"/>
+              <v:f eqn="prod @6 1 2"/>
+              <v:f eqn="prod @7 21600 pixelWidth"/>
+              <v:f eqn="sum @8 21600 0"/>
+              <v:f eqn="prod @7 21600 pixelHeight"/>
+              <v:f eqn="sum @10 21600 0"/>
+            </v:formulas>
+            <v:path o:extrusionok="f" gradientshapeok="t" o:connecttype="rect"/>
+            <o:lock v:ext="edit" aspectratio="t"/>
+          </v:shapetype>
+          <v:shape id="_x0000_i1062" type="#_x0000_t75" style="width:52.5pt;height:40.5pt" o:ole="">
+            <v:imagedata r:id="rId14" o:title=""/>
+          </v:shape>
+          <o:OLEObject Type="Embed" ProgID="Package" ShapeID="_x0000_i1062" DrawAspect="Content" ObjectID="_1585401856" r:id="rId15"/>
+        </w:object>
+      </w:r>
+      <w:r>
+        <w:rPr>
+          <w:szCs w:val="24"/>
+        </w:rPr>
+        <w:object w:dxaOrig="795" w:dyaOrig="811">
+          <v:shape id="_x0000_i1063" type="#_x0000_t75" style="width:39.75pt;height:40.5pt" o:ole="">
+            <v:imagedata r:id="rId16" o:title=""/>
+          </v:shape>
+          <o:OLEObject Type="Embed" ProgID="Package" ShapeID="_x0000_i1063" DrawAspect="Content" ObjectID="_1585401857" r:id="rId17"/>
+        </w:object>
+      </w:r>
+      <w:r>
+        <w:rPr>
+          <w:szCs w:val="24"/>
+        </w:rPr>
+        <w:object w:dxaOrig="795" w:dyaOrig="811">
+          <v:shape id="_x0000_i1064" type="#_x0000_t75" style="width:39.75pt;height:40.5pt" o:ole="">
+            <v:imagedata r:id="rId18" o:title=""/>
+          </v:shape>
+          <o:OLEObject Type="Embed" ProgID="Package" ShapeID="_x0000_i1064" DrawAspect="Content" ObjectID="_1585401858" r:id="rId19"/>
+        </w:object>
+      </w:r>
+      <w:r>
+        <w:rPr>
+          <w:szCs w:val="24"/>
+        </w:rPr>
+        <w:object w:dxaOrig="600" w:dyaOrig="811">
+          <v:shape id="_x0000_i1065" type="#_x0000_t75" style="width:30pt;height:40.5pt" o:ole="">
+            <v:imagedata r:id="rId20" o:title=""/>
+          </v:shape>
+          <o:OLEObject Type="Embed" ProgID="Package" ShapeID="_x0000_i1065" DrawAspect="Content" ObjectID="_1585401859" r:id="rId21"/>
+        </w:object>
+      </w:r>
+      <w:r>
+        <w:rPr>
+          <w:szCs w:val="24"/>
+        </w:rPr>
+        <w:object w:dxaOrig="855" w:dyaOrig="811">
+          <v:shape id="_x0000_i1066" type="#_x0000_t75" style="width:42.75pt;height:40.5pt" o:ole="">
+            <v:imagedata r:id="rId22" o:title=""/>
+          </v:shape>
+          <o:OLEObject Type="Embed" ProgID="Package" ShapeID="_x0000_i1066" DrawAspect="Content" ObjectID="_1585401860" r:id="rId23"/>
+        </w:object>
+      </w:r>
+      <w:r>
+        <w:rPr>
+          <w:szCs w:val="24"/>
+        </w:rPr>
+        <w:object w:dxaOrig="721" w:dyaOrig="811">
+          <v:shape id="_x0000_i1067" type="#_x0000_t75" style="width:36pt;height:40.5pt" o:ole="">
+            <v:imagedata r:id="rId24" o:title=""/>
+          </v:shape>
+          <o:OLEObject Type="Embed" ProgID="Package" ShapeID="_x0000_i1067" DrawAspect="Content" ObjectID="_1585401861" r:id="rId25"/>
+        </w:object>
+      </w:r>
+      <w:r>
+        <w:rPr>
+          <w:szCs w:val="24"/>
+        </w:rPr>
+        <w:object w:dxaOrig="1996" w:dyaOrig="811">
+          <v:shape id="_x0000_i1068" type="#_x0000_t75" style="width:99.75pt;height:40.5pt" o:ole="">
+            <v:imagedata r:id="rId26" o:title=""/>
+          </v:shape>
+          <o:OLEObject Type="Embed" ProgID="Package" ShapeID="_x0000_i1068" DrawAspect="Content" ObjectID="_1585401862" r:id="rId27"/>
+        </w:object>
+      </w:r>
+      <w:r>
+        <w:rPr>
+          <w:szCs w:val="24"/>
+        </w:rPr>
+        <w:object w:dxaOrig="1755" w:dyaOrig="811">
+          <v:shape id="_x0000_i1069" type="#_x0000_t75" style="width:87.75pt;height:40.5pt" o:ole="">
+            <v:imagedata r:id="rId28" o:title=""/>
+          </v:shape>
+          <o:OLEObject Type="Embed" ProgID="Package" ShapeID="_x0000_i1069" DrawAspect="Content" ObjectID="_1585401863" r:id="rId29"/>
+        </w:object>
+      </w:r>
+      <w:r>
+        <w:rPr>
+          <w:szCs w:val="24"/>
+        </w:rPr>
+        <w:object w:dxaOrig="1740" w:dyaOrig="811">
+          <v:shape id="_x0000_i1070" type="#_x0000_t75" style="width:87pt;height:40.5pt" o:ole="">
+            <v:imagedata r:id="rId30" o:title=""/>
+          </v:shape>
+          <o:OLEObject Type="Embed" ProgID="Package" ShapeID="_x0000_i1070" DrawAspect="Content" ObjectID="_1585401864" r:id="rId31"/>
+        </w:object>
+      </w:r>
+      <w:r>
+        <w:rPr>
+          <w:szCs w:val="24"/>
+        </w:rPr>
+        <w:object w:dxaOrig="1276" w:dyaOrig="811">
+          <v:shape id="_x0000_i1071" type="#_x0000_t75" style="width:63.75pt;height:40.5pt" o:ole="">
+            <v:imagedata r:id="rId32" o:title=""/>
+          </v:shape>
+          <o:OLEObject Type="Embed" ProgID="Package" ShapeID="_x0000_i1071" DrawAspect="Content" ObjectID="_1585401865" r:id="rId33"/>
+        </w:object>
+      </w:r>
+      <w:r>
+        <w:rPr>
+          <w:szCs w:val="24"/>
+        </w:rPr>
+        <w:object w:dxaOrig="1020" w:dyaOrig="811">
+          <v:shape id="_x0000_i1072" type="#_x0000_t75" style="width:51pt;height:40.5pt" o:ole="">
+            <v:imagedata r:id="rId34" o:title=""/>
+          </v:shape>
+          <o:OLEObject Type="Embed" ProgID="Package" ShapeID="_x0000_i1072" DrawAspect="Content" ObjectID="_1585401866" r:id="rId35"/>
+        </w:object>
+      </w:r>
+      <w:r>
+        <w:rPr>
+          <w:szCs w:val="24"/>
+        </w:rPr>
+        <w:t>)</w:t>
+      </w:r>
+    </w:p>
+    <w:p>
+      <w:pPr>
+        <w:pStyle w:val="Akapitzlist"/>
+        <w:numPr>
+          <w:ilvl w:val="0"/>
+          <w:numId w:val="14"/>
+        </w:numPr>
+        <w:rPr>
+          <w:szCs w:val="24"/>
+        </w:rPr>
+      </w:pPr>
+      <w:r>
+        <w:rPr>
+          <w:szCs w:val="24"/>
+        </w:rPr>
+        <w:t>Replace “</w:t>
+      </w:r>
+      <w:proofErr w:type="spellStart"/>
+      <w:r>
+        <w:rPr>
+          <w:szCs w:val="24"/>
+        </w:rPr>
+        <w:t>std_lib_facilities.h</w:t>
+      </w:r>
+      <w:proofErr w:type="spellEnd"/>
+      <w:r>
+        <w:rPr>
+          <w:szCs w:val="24"/>
+        </w:rPr>
+        <w:t xml:space="preserve"> with </w:t>
+      </w:r>
+      <w:r>
+        <w:rPr>
+          <w:szCs w:val="24"/>
+        </w:rPr>
+        <w:t xml:space="preserve">its </w:t>
+      </w:r>
+      <w:r>
+        <w:rPr>
+          <w:szCs w:val="24"/>
+        </w:rPr>
+        <w:t>newer version from:</w:t>
+      </w:r>
+    </w:p>
+    <w:p>
+      <w:pPr>
+        <w:pStyle w:val="Akapitzlist"/>
+        <w:ind w:left="1077"/>
+        <w:rPr>
+          <w:szCs w:val="24"/>
+        </w:rPr>
+      </w:pPr>
+      <w:hyperlink r:id="rId36" w:history="1">
+        <w:r>
+          <w:rPr>
+            <w:rStyle w:val="Hipercze"/>
+            <w:szCs w:val="24"/>
+          </w:rPr>
+          <w:t>http://www.stroustrup.com/Programming/PPP2code/std_lib_facilities.h</w:t>
+        </w:r>
+      </w:hyperlink>
+    </w:p>
+    <w:p>
+      <w:pPr>
+        <w:pStyle w:val="Akapitzlist"/>
+        <w:numPr>
+          <w:ilvl w:val="0"/>
+          <w:numId w:val="14"/>
+        </w:numPr>
+        <w:rPr>
+          <w:szCs w:val="24"/>
+        </w:rPr>
+      </w:pPr>
+      <w:r>
+        <w:rPr>
+          <w:szCs w:val="24"/>
+        </w:rPr>
+        <w:t>Include those .h files and .</w:t>
+      </w:r>
+      <w:proofErr w:type="spellStart"/>
+      <w:r>
+        <w:rPr>
+          <w:szCs w:val="24"/>
+        </w:rPr>
+        <w:t>cpp</w:t>
+      </w:r>
+      <w:proofErr w:type="spellEnd"/>
+      <w:r>
+        <w:rPr>
+          <w:szCs w:val="24"/>
+        </w:rPr>
+        <w:t xml:space="preserve"> files into the project</w:t>
+      </w:r>
+      <w:r>
+        <w:rPr>
+          <w:szCs w:val="24"/>
+        </w:rPr>
+        <w:t xml:space="preserve">. </w:t>
+      </w:r>
+    </w:p>
+    <w:p>
+      <w:pPr>
+        <w:pStyle w:val="Akapitzlist"/>
+        <w:ind w:left="1077"/>
+        <w:rPr>
+          <w:szCs w:val="24"/>
+        </w:rPr>
+      </w:pPr>
+      <w:r>
+        <w:rPr>
+          <w:szCs w:val="24"/>
+        </w:rPr>
+        <w:t>For .h files right click on Header Files -&gt; Add -&gt; Existing item… -&gt; select all</w:t>
+      </w:r>
+      <w:r>
+        <w:rPr>
+          <w:szCs w:val="24"/>
+        </w:rPr>
+        <w:t xml:space="preserve"> (five)</w:t>
+      </w:r>
+      <w:r>
+        <w:rPr>
+          <w:szCs w:val="24"/>
+        </w:rPr>
+        <w:t xml:space="preserve"> h. files</w:t>
+      </w:r>
+    </w:p>
+    <w:p>
+      <w:pPr>
+        <w:pStyle w:val="Akapitzlist"/>
+        <w:ind w:left="1077"/>
+        <w:rPr>
+          <w:szCs w:val="24"/>
+        </w:rPr>
+      </w:pPr>
+      <w:r>
+        <w:rPr>
+          <w:szCs w:val="24"/>
+        </w:rPr>
+        <w:t>For .</w:t>
+      </w:r>
+      <w:proofErr w:type="spellStart"/>
+      <w:r>
+        <w:rPr>
+          <w:szCs w:val="24"/>
+        </w:rPr>
+        <w:t>cpp</w:t>
+      </w:r>
+      <w:proofErr w:type="spellEnd"/>
+      <w:r>
+        <w:rPr>
+          <w:szCs w:val="24"/>
+        </w:rPr>
+        <w:t xml:space="preserve"> f</w:t>
+      </w:r>
+      <w:r>
+        <w:rPr>
+          <w:szCs w:val="24"/>
+        </w:rPr>
+        <w:t xml:space="preserve">iles right click on Source Files </w:t>
+      </w:r>
+      <w:r>
+        <w:rPr>
+          <w:szCs w:val="24"/>
+        </w:rPr>
+        <w:t>-&gt; Add -&gt; Existing item…</w:t>
+      </w:r>
+      <w:r>
+        <w:rPr>
+          <w:szCs w:val="24"/>
+        </w:rPr>
+        <w:t xml:space="preserve"> -&gt; select all (three</w:t>
+      </w:r>
+      <w:r>
+        <w:rPr>
+          <w:szCs w:val="24"/>
+        </w:rPr>
+        <w:t xml:space="preserve"> </w:t>
+      </w:r>
+      <w:r>
+        <w:rPr>
+          <w:szCs w:val="24"/>
+        </w:rPr>
+        <w:t>excluding</w:t>
+      </w:r>
+      <w:r>
+        <w:rPr>
+          <w:szCs w:val="24"/>
+        </w:rPr>
+        <w:t xml:space="preserve"> main.cpp</w:t>
+      </w:r>
+      <w:r>
+        <w:rPr>
+          <w:szCs w:val="24"/>
+        </w:rPr>
+        <w:t>) .</w:t>
+      </w:r>
+      <w:proofErr w:type="spellStart"/>
+      <w:r>
+        <w:rPr>
+          <w:szCs w:val="24"/>
+        </w:rPr>
+        <w:t>cpp</w:t>
+      </w:r>
+      <w:proofErr w:type="spellEnd"/>
+      <w:r>
+        <w:rPr>
+          <w:szCs w:val="24"/>
+        </w:rPr>
+        <w:t xml:space="preserve"> files</w:t>
+      </w:r>
+    </w:p>
+    <w:p>
+      <w:pPr>
+        <w:pStyle w:val="Akapitzlist"/>
+        <w:ind w:left="1077"/>
+        <w:rPr>
+          <w:szCs w:val="24"/>
+        </w:rPr>
+      </w:pPr>
+    </w:p>
+    <w:p>
+      <w:pPr>
+        <w:pStyle w:val="Akapitzlist"/>
+        <w:ind w:left="1077"/>
+        <w:rPr>
+          <w:szCs w:val="24"/>
+        </w:rPr>
+      </w:pPr>
+    </w:p>
+    <w:p>
+      <w:pPr>
+        <w:pStyle w:val="Akapitzlist"/>
+        <w:ind w:left="1077"/>
+        <w:rPr>
+          <w:szCs w:val="24"/>
+        </w:rPr>
+      </w:pPr>
+      <w:r>
+        <w:rPr>
+          <w:noProof/>
+        </w:rPr>
+        <w:drawing>
+          <wp:inline distT="0" distB="0" distL="0" distR="0" wp14:anchorId="0A0D089B" wp14:editId="255CC361">
+            <wp:extent cx="2143125" cy="2895600"/>
+            <wp:effectExtent l="0" t="0" r="9525" b="0"/>
+            <wp:docPr id="10" name="Obraz 10"/>
+            <wp:cNvGraphicFramePr>
+              <a:graphicFrameLocks xmlns:a="http://schemas.openxmlformats.org/drawingml/2006/main" noChangeAspect="1"/>
+            </wp:cNvGraphicFramePr>
+            <a:graphic xmlns:a="http://schemas.openxmlformats.org/drawingml/2006/main">
+              <a:graphicData uri="http://schemas.openxmlformats.org/drawingml/2006/picture">
+                <pic:pic xmlns:pic="http://schemas.openxmlformats.org/drawingml/2006/picture">
+                  <pic:nvPicPr>
+                    <pic:cNvPr id="1" name=""/>
+                    <pic:cNvPicPr/>
+                  </pic:nvPicPr>
+                  <pic:blipFill>
+                    <a:blip r:embed="rId37"/>
+                    <a:stretch>
+                      <a:fillRect/>
+                    </a:stretch>
+                  </pic:blipFill>
+                  <pic:spPr>
+                    <a:xfrm>
+                      <a:off x="0" y="0"/>
+                      <a:ext cx="2143125" cy="2895600"/>
+                    </a:xfrm>
+                    <a:prstGeom prst="rect">
+                      <a:avLst/>
+                    </a:prstGeom>
+                  </pic:spPr>
+                </pic:pic>
+              </a:graphicData>
+            </a:graphic>
+          </wp:inline>
+        </w:drawing>
+      </w:r>
+    </w:p>
+    <w:p>
+      <w:pPr>
+        <w:pStyle w:val="Akapitzlist"/>
+        <w:numPr>
+          <w:ilvl w:val="0"/>
+          <w:numId w:val="14"/>
+        </w:numPr>
+        <w:rPr>
+          <w:szCs w:val="28"/>
+        </w:rPr>
+      </w:pPr>
+      <w:bookmarkStart w:id="1" w:name="_GoBack"/>
+      <w:r>
+        <w:rPr>
+          <w:szCs w:val="28"/>
+        </w:rPr>
+        <w:t xml:space="preserve">In the Graph.cpp file replace </w:t>
+      </w:r>
+      <w:r>
+        <w:rPr>
+          <w:szCs w:val="28"/>
+        </w:rPr>
+        <w:t xml:space="preserve">the </w:t>
+      </w:r>
+      <w:r>
+        <w:rPr>
+          <w:szCs w:val="28"/>
+        </w:rPr>
+        <w:t>code</w:t>
+      </w:r>
+    </w:p>
+    <w:bookmarkEnd w:id="1"/>
+    <w:p>
+      <w:pPr>
+        <w:rPr>
+          <w:b/>
+          <w:sz w:val="28"/>
+          <w:szCs w:val="28"/>
+        </w:rPr>
+      </w:pPr>
+    </w:p>
+    <w:p>
+      <w:pPr>
+        <w:autoSpaceDE w:val="0"/>
+        <w:autoSpaceDN w:val="0"/>
+        <w:adjustRightInd w:val="0"/>
+        <w:ind w:left="0"/>
+        <w:rPr>
+          <w:rFonts w:ascii="Consolas" w:hAnsi="Consolas" w:cs="Consolas"/>
+          <w:color w:val="000000"/>
+          <w:sz w:val="19"/>
+          <w:szCs w:val="19"/>
+        </w:rPr>
+      </w:pPr>
+      <w:r>
+        <w:rPr>
+          <w:rFonts w:ascii="Consolas" w:hAnsi="Consolas" w:cs="Consolas"/>
+          <w:color w:val="0000FF"/>
+          <w:sz w:val="19"/>
+          <w:szCs w:val="19"/>
+        </w:rPr>
+        <w:t>bool</w:t>
+      </w:r>
+      <w:r>
+        <w:rPr>
+          <w:rFonts w:ascii="Consolas" w:hAnsi="Consolas" w:cs="Consolas"/>
+          <w:color w:val="000000"/>
+          <w:sz w:val="19"/>
+          <w:szCs w:val="19"/>
+        </w:rPr>
+        <w:t xml:space="preserve"> </w:t>
+      </w:r>
+      <w:proofErr w:type="spellStart"/>
+      <w:r>
+        <w:rPr>
+          <w:rFonts w:ascii="Consolas" w:hAnsi="Consolas" w:cs="Consolas"/>
+          <w:color w:val="000000"/>
+          <w:sz w:val="19"/>
+          <w:szCs w:val="19"/>
+        </w:rPr>
+        <w:t>can_open</w:t>
+      </w:r>
+      <w:proofErr w:type="spellEnd"/>
+      <w:r>
+        <w:rPr>
+          <w:rFonts w:ascii="Consolas" w:hAnsi="Consolas" w:cs="Consolas"/>
+          <w:color w:val="000000"/>
+          <w:sz w:val="19"/>
+          <w:szCs w:val="19"/>
+        </w:rPr>
+        <w:t>(</w:t>
+      </w:r>
+      <w:proofErr w:type="spellStart"/>
+      <w:r>
+        <w:rPr>
+          <w:rFonts w:ascii="Consolas" w:hAnsi="Consolas" w:cs="Consolas"/>
+          <w:color w:val="0000FF"/>
+          <w:sz w:val="19"/>
+          <w:szCs w:val="19"/>
+        </w:rPr>
+        <w:t>const</w:t>
+      </w:r>
+      <w:proofErr w:type="spellEnd"/>
+      <w:r>
+        <w:rPr>
+          <w:rFonts w:ascii="Consolas" w:hAnsi="Consolas" w:cs="Consolas"/>
+          <w:color w:val="000000"/>
+          <w:sz w:val="19"/>
+          <w:szCs w:val="19"/>
+        </w:rPr>
+        <w:t xml:space="preserve"> </w:t>
+      </w:r>
+      <w:r>
+        <w:rPr>
+          <w:rFonts w:ascii="Consolas" w:hAnsi="Consolas" w:cs="Consolas"/>
+          <w:color w:val="2B91AF"/>
+          <w:sz w:val="19"/>
+          <w:szCs w:val="19"/>
+        </w:rPr>
+        <w:t>string</w:t>
+      </w:r>
+      <w:r>
+        <w:rPr>
+          <w:rFonts w:ascii="Consolas" w:hAnsi="Consolas" w:cs="Consolas"/>
+          <w:color w:val="000000"/>
+          <w:sz w:val="19"/>
+          <w:szCs w:val="19"/>
+        </w:rPr>
+        <w:t xml:space="preserve">&amp; </w:t>
+      </w:r>
+      <w:r>
+        <w:rPr>
+          <w:rFonts w:ascii="Consolas" w:hAnsi="Consolas" w:cs="Consolas"/>
+          <w:color w:val="808080"/>
+          <w:sz w:val="19"/>
+          <w:szCs w:val="19"/>
+        </w:rPr>
+        <w:t>s</w:t>
+      </w:r>
+      <w:r>
+        <w:rPr>
+          <w:rFonts w:ascii="Consolas" w:hAnsi="Consolas" w:cs="Consolas"/>
+          <w:color w:val="000000"/>
+          <w:sz w:val="19"/>
+          <w:szCs w:val="19"/>
+        </w:rPr>
+        <w:t>)</w:t>
+      </w:r>
+    </w:p>
+    <w:p>
+      <w:pPr>
+        <w:autoSpaceDE w:val="0"/>
+        <w:autoSpaceDN w:val="0"/>
+        <w:adjustRightInd w:val="0"/>
+        <w:ind w:left="0"/>
+        <w:rPr>
+          <w:rFonts w:ascii="Consolas" w:hAnsi="Consolas" w:cs="Consolas"/>
+          <w:color w:val="000000"/>
+          <w:sz w:val="19"/>
+          <w:szCs w:val="19"/>
+        </w:rPr>
+      </w:pPr>
+      <w:r>
+        <w:rPr>
+          <w:rFonts w:ascii="Consolas" w:hAnsi="Consolas" w:cs="Consolas"/>
+          <w:color w:val="008000"/>
+          <w:sz w:val="19"/>
+          <w:szCs w:val="19"/>
+        </w:rPr>
+        <w:t>// check if a file named s exists and can be opened for reading</w:t>
+      </w:r>
+    </w:p>
+    <w:p>
+      <w:pPr>
+        <w:autoSpaceDE w:val="0"/>
+        <w:autoSpaceDN w:val="0"/>
+        <w:adjustRightInd w:val="0"/>
+        <w:ind w:left="0"/>
+        <w:rPr>
+          <w:rFonts w:ascii="Consolas" w:hAnsi="Consolas" w:cs="Consolas"/>
+          <w:color w:val="000000"/>
+          <w:sz w:val="19"/>
+          <w:szCs w:val="19"/>
+        </w:rPr>
+      </w:pPr>
+      <w:r>
+        <w:rPr>
+          <w:rFonts w:ascii="Consolas" w:hAnsi="Consolas" w:cs="Consolas"/>
+          <w:color w:val="000000"/>
+          <w:sz w:val="19"/>
+          <w:szCs w:val="19"/>
+        </w:rPr>
+        <w:t>{</w:t>
+      </w:r>
+    </w:p>
+    <w:p>
+      <w:pPr>
+        <w:autoSpaceDE w:val="0"/>
+        <w:autoSpaceDN w:val="0"/>
+        <w:adjustRightInd w:val="0"/>
+        <w:ind w:left="0"/>
+        <w:rPr>
+          <w:rFonts w:ascii="Consolas" w:hAnsi="Consolas" w:cs="Consolas"/>
+          <w:color w:val="000000"/>
+          <w:sz w:val="19"/>
+          <w:szCs w:val="19"/>
+        </w:rPr>
+      </w:pPr>
+      <w:r>
+        <w:rPr>
+          <w:rFonts w:ascii="Consolas" w:hAnsi="Consolas" w:cs="Consolas"/>
+          <w:color w:val="000000"/>
+          <w:sz w:val="19"/>
+          <w:szCs w:val="19"/>
+        </w:rPr>
+        <w:t xml:space="preserve">    </w:t>
+      </w:r>
+      <w:proofErr w:type="spellStart"/>
+      <w:r>
+        <w:rPr>
+          <w:rFonts w:ascii="Consolas" w:hAnsi="Consolas" w:cs="Consolas"/>
+          <w:color w:val="2B91AF"/>
+          <w:sz w:val="19"/>
+          <w:szCs w:val="19"/>
+        </w:rPr>
+        <w:t>ifstream</w:t>
+      </w:r>
+      <w:proofErr w:type="spellEnd"/>
+      <w:r>
+        <w:rPr>
+          <w:rFonts w:ascii="Consolas" w:hAnsi="Consolas" w:cs="Consolas"/>
+          <w:color w:val="000000"/>
+          <w:sz w:val="19"/>
+          <w:szCs w:val="19"/>
+        </w:rPr>
+        <w:t xml:space="preserve"> </w:t>
+      </w:r>
+      <w:proofErr w:type="spellStart"/>
+      <w:r>
+        <w:rPr>
+          <w:rFonts w:ascii="Consolas" w:hAnsi="Consolas" w:cs="Consolas"/>
+          <w:color w:val="000000"/>
+          <w:sz w:val="19"/>
+          <w:szCs w:val="19"/>
+        </w:rPr>
+        <w:t>ff</w:t>
+      </w:r>
+      <w:proofErr w:type="spellEnd"/>
+      <w:r>
+        <w:rPr>
+          <w:rFonts w:ascii="Consolas" w:hAnsi="Consolas" w:cs="Consolas"/>
+          <w:color w:val="000000"/>
+          <w:sz w:val="19"/>
+          <w:szCs w:val="19"/>
+        </w:rPr>
+        <w:t>(</w:t>
+      </w:r>
+      <w:proofErr w:type="spellStart"/>
+      <w:r>
+        <w:rPr>
+          <w:rFonts w:ascii="Consolas" w:hAnsi="Consolas" w:cs="Consolas"/>
+          <w:color w:val="808080"/>
+          <w:sz w:val="19"/>
+          <w:szCs w:val="19"/>
+        </w:rPr>
+        <w:t>s</w:t>
+      </w:r>
+      <w:r>
+        <w:rPr>
+          <w:rFonts w:ascii="Consolas" w:hAnsi="Consolas" w:cs="Consolas"/>
+          <w:color w:val="000000"/>
+          <w:sz w:val="19"/>
+          <w:szCs w:val="19"/>
+        </w:rPr>
+        <w:t>.c_str</w:t>
+      </w:r>
+      <w:proofErr w:type="spellEnd"/>
+      <w:r>
+        <w:rPr>
+          <w:rFonts w:ascii="Consolas" w:hAnsi="Consolas" w:cs="Consolas"/>
+          <w:color w:val="000000"/>
+          <w:sz w:val="19"/>
+          <w:szCs w:val="19"/>
+        </w:rPr>
+        <w:t>());</w:t>
+      </w:r>
+    </w:p>
+    <w:p>
+      <w:pPr>
+        <w:autoSpaceDE w:val="0"/>
+        <w:autoSpaceDN w:val="0"/>
+        <w:adjustRightInd w:val="0"/>
+        <w:ind w:left="0"/>
+        <w:rPr>
+          <w:rFonts w:ascii="Consolas" w:hAnsi="Consolas" w:cs="Consolas"/>
+          <w:color w:val="000000"/>
+          <w:sz w:val="19"/>
+          <w:szCs w:val="19"/>
+          <w:lang w:val="pl-PL"/>
+        </w:rPr>
+      </w:pPr>
+      <w:r>
+        <w:rPr>
+          <w:rFonts w:ascii="Consolas" w:hAnsi="Consolas" w:cs="Consolas"/>
+          <w:color w:val="000000"/>
+          <w:sz w:val="19"/>
+          <w:szCs w:val="19"/>
+        </w:rPr>
+        <w:t xml:space="preserve">    </w:t>
+      </w:r>
+      <w:r>
+        <w:rPr>
+          <w:rFonts w:ascii="Consolas" w:hAnsi="Consolas" w:cs="Consolas"/>
+          <w:color w:val="0000FF"/>
+          <w:sz w:val="19"/>
+          <w:szCs w:val="19"/>
+          <w:lang w:val="pl-PL"/>
+        </w:rPr>
+        <w:t>return</w:t>
+      </w:r>
+      <w:r>
+        <w:rPr>
+          <w:rFonts w:ascii="Consolas" w:hAnsi="Consolas" w:cs="Consolas"/>
+          <w:color w:val="000000"/>
+          <w:sz w:val="19"/>
+          <w:szCs w:val="19"/>
+          <w:lang w:val="pl-PL"/>
+        </w:rPr>
+        <w:t xml:space="preserve"> </w:t>
+      </w:r>
+      <w:proofErr w:type="spellStart"/>
+      <w:r>
+        <w:rPr>
+          <w:rFonts w:ascii="Consolas" w:hAnsi="Consolas" w:cs="Consolas"/>
+          <w:color w:val="000000"/>
+          <w:sz w:val="19"/>
+          <w:szCs w:val="19"/>
+          <w:lang w:val="pl-PL"/>
+        </w:rPr>
+        <w:t>ff</w:t>
+      </w:r>
+      <w:proofErr w:type="spellEnd"/>
+      <w:r>
+        <w:rPr>
+          <w:rFonts w:ascii="Consolas" w:hAnsi="Consolas" w:cs="Consolas"/>
+          <w:color w:val="000000"/>
+          <w:sz w:val="19"/>
+          <w:szCs w:val="19"/>
+          <w:lang w:val="pl-PL"/>
+        </w:rPr>
+        <w:t>;</w:t>
+      </w:r>
+    </w:p>
+    <w:p>
+      <w:pPr>
+        <w:rPr>
+          <w:b/>
+          <w:sz w:val="28"/>
+          <w:szCs w:val="28"/>
+        </w:rPr>
+      </w:pPr>
+      <w:r>
+        <w:rPr>
+          <w:rFonts w:ascii="Consolas" w:hAnsi="Consolas" w:cs="Consolas"/>
+          <w:color w:val="000000"/>
+          <w:sz w:val="19"/>
+          <w:szCs w:val="19"/>
+          <w:lang w:val="pl-PL"/>
+        </w:rPr>
+        <w:t>}</w:t>
+      </w:r>
+    </w:p>
+    <w:p>
+      <w:pPr>
+        <w:ind w:left="0"/>
+        <w:rPr>
+          <w:b/>
+          <w:sz w:val="28"/>
+          <w:szCs w:val="28"/>
+        </w:rPr>
+      </w:pPr>
+    </w:p>
+    <w:p>
+      <w:pPr>
+        <w:ind w:left="0"/>
+        <w:rPr>
+          <w:b/>
+          <w:sz w:val="28"/>
+          <w:szCs w:val="28"/>
+        </w:rPr>
+      </w:pPr>
+      <w:r>
+        <w:rPr>
+          <w:b/>
+          <w:sz w:val="28"/>
+          <w:szCs w:val="28"/>
+        </w:rPr>
+        <w:t>with</w:t>
+      </w:r>
+    </w:p>
+    <w:p>
+      <w:pPr>
+        <w:rPr>
+          <w:b/>
+          <w:sz w:val="28"/>
+          <w:szCs w:val="28"/>
+        </w:rPr>
+      </w:pPr>
+    </w:p>
+    <w:p>
+      <w:pPr>
+        <w:autoSpaceDE w:val="0"/>
+        <w:autoSpaceDN w:val="0"/>
+        <w:adjustRightInd w:val="0"/>
+        <w:ind w:left="0"/>
+        <w:rPr>
+          <w:rFonts w:ascii="Consolas" w:hAnsi="Consolas" w:cs="Consolas"/>
+          <w:color w:val="000000"/>
+          <w:sz w:val="19"/>
+          <w:szCs w:val="19"/>
+        </w:rPr>
+      </w:pPr>
+      <w:r>
+        <w:rPr>
+          <w:rFonts w:ascii="Consolas" w:hAnsi="Consolas" w:cs="Consolas"/>
+          <w:color w:val="0000FF"/>
+          <w:sz w:val="19"/>
+          <w:szCs w:val="19"/>
+        </w:rPr>
+        <w:t>bool</w:t>
+      </w:r>
+      <w:r>
+        <w:rPr>
+          <w:rFonts w:ascii="Consolas" w:hAnsi="Consolas" w:cs="Consolas"/>
+          <w:color w:val="000000"/>
+          <w:sz w:val="19"/>
+          <w:szCs w:val="19"/>
+        </w:rPr>
+        <w:t xml:space="preserve"> </w:t>
+      </w:r>
+      <w:proofErr w:type="spellStart"/>
+      <w:r>
+        <w:rPr>
+          <w:rFonts w:ascii="Consolas" w:hAnsi="Consolas" w:cs="Consolas"/>
+          <w:color w:val="000000"/>
+          <w:sz w:val="19"/>
+          <w:szCs w:val="19"/>
+        </w:rPr>
+        <w:t>can_open</w:t>
+      </w:r>
+      <w:proofErr w:type="spellEnd"/>
+      <w:r>
+        <w:rPr>
+          <w:rFonts w:ascii="Consolas" w:hAnsi="Consolas" w:cs="Consolas"/>
+          <w:color w:val="000000"/>
+          <w:sz w:val="19"/>
+          <w:szCs w:val="19"/>
+        </w:rPr>
+        <w:t>(</w:t>
+      </w:r>
+      <w:proofErr w:type="spellStart"/>
+      <w:r>
+        <w:rPr>
+          <w:rFonts w:ascii="Consolas" w:hAnsi="Consolas" w:cs="Consolas"/>
+          <w:color w:val="0000FF"/>
+          <w:sz w:val="19"/>
+          <w:szCs w:val="19"/>
+        </w:rPr>
+        <w:t>const</w:t>
+      </w:r>
+      <w:proofErr w:type="spellEnd"/>
+      <w:r>
+        <w:rPr>
+          <w:rFonts w:ascii="Consolas" w:hAnsi="Consolas" w:cs="Consolas"/>
+          <w:color w:val="000000"/>
+          <w:sz w:val="19"/>
+          <w:szCs w:val="19"/>
+        </w:rPr>
+        <w:t xml:space="preserve"> </w:t>
+      </w:r>
+      <w:r>
+        <w:rPr>
+          <w:rFonts w:ascii="Consolas" w:hAnsi="Consolas" w:cs="Consolas"/>
+          <w:color w:val="2B91AF"/>
+          <w:sz w:val="19"/>
+          <w:szCs w:val="19"/>
+        </w:rPr>
+        <w:t>string</w:t>
+      </w:r>
+      <w:r>
+        <w:rPr>
+          <w:rFonts w:ascii="Consolas" w:hAnsi="Consolas" w:cs="Consolas"/>
+          <w:color w:val="000000"/>
+          <w:sz w:val="19"/>
+          <w:szCs w:val="19"/>
+        </w:rPr>
+        <w:t xml:space="preserve">&amp; </w:t>
+      </w:r>
+      <w:r>
+        <w:rPr>
+          <w:rFonts w:ascii="Consolas" w:hAnsi="Consolas" w:cs="Consolas"/>
+          <w:color w:val="808080"/>
+          <w:sz w:val="19"/>
+          <w:szCs w:val="19"/>
+        </w:rPr>
+        <w:t>s</w:t>
+      </w:r>
+      <w:r>
+        <w:rPr>
+          <w:rFonts w:ascii="Consolas" w:hAnsi="Consolas" w:cs="Consolas"/>
+          <w:color w:val="000000"/>
+          <w:sz w:val="19"/>
+          <w:szCs w:val="19"/>
+        </w:rPr>
+        <w:t>)</w:t>
+      </w:r>
+    </w:p>
+    <w:p>
+      <w:pPr>
+        <w:autoSpaceDE w:val="0"/>
+        <w:autoSpaceDN w:val="0"/>
+        <w:adjustRightInd w:val="0"/>
+        <w:ind w:left="0"/>
+        <w:rPr>
+          <w:rFonts w:ascii="Consolas" w:hAnsi="Consolas" w:cs="Consolas"/>
+          <w:color w:val="000000"/>
+          <w:sz w:val="19"/>
+          <w:szCs w:val="19"/>
+        </w:rPr>
+      </w:pPr>
+      <w:r>
+        <w:rPr>
+          <w:rFonts w:ascii="Consolas" w:hAnsi="Consolas" w:cs="Consolas"/>
+          <w:color w:val="008000"/>
+          <w:sz w:val="19"/>
+          <w:szCs w:val="19"/>
+        </w:rPr>
+        <w:t>// check if a file named s exists and can be opened for reading</w:t>
+      </w:r>
+    </w:p>
+    <w:p>
+      <w:pPr>
+        <w:autoSpaceDE w:val="0"/>
+        <w:autoSpaceDN w:val="0"/>
+        <w:adjustRightInd w:val="0"/>
+        <w:ind w:left="0"/>
+        <w:rPr>
+          <w:rFonts w:ascii="Consolas" w:hAnsi="Consolas" w:cs="Consolas"/>
+          <w:color w:val="000000"/>
+          <w:sz w:val="19"/>
+          <w:szCs w:val="19"/>
+        </w:rPr>
+      </w:pPr>
+      <w:r>
+        <w:rPr>
+          <w:rFonts w:ascii="Consolas" w:hAnsi="Consolas" w:cs="Consolas"/>
+          <w:color w:val="000000"/>
+          <w:sz w:val="19"/>
+          <w:szCs w:val="19"/>
+        </w:rPr>
+        <w:t>{</w:t>
+      </w:r>
+    </w:p>
+    <w:p>
+      <w:pPr>
+        <w:autoSpaceDE w:val="0"/>
+        <w:autoSpaceDN w:val="0"/>
+        <w:adjustRightInd w:val="0"/>
+        <w:ind w:left="0"/>
+        <w:rPr>
+          <w:rFonts w:ascii="Consolas" w:hAnsi="Consolas" w:cs="Consolas"/>
+          <w:color w:val="000000"/>
+          <w:sz w:val="19"/>
+          <w:szCs w:val="19"/>
+        </w:rPr>
+      </w:pPr>
+      <w:r>
+        <w:rPr>
+          <w:rFonts w:ascii="Consolas" w:hAnsi="Consolas" w:cs="Consolas"/>
+          <w:color w:val="000000"/>
+          <w:sz w:val="19"/>
+          <w:szCs w:val="19"/>
+        </w:rPr>
+        <w:t xml:space="preserve">    </w:t>
+      </w:r>
+      <w:proofErr w:type="spellStart"/>
+      <w:r>
+        <w:rPr>
+          <w:rFonts w:ascii="Consolas" w:hAnsi="Consolas" w:cs="Consolas"/>
+          <w:color w:val="2B91AF"/>
+          <w:sz w:val="19"/>
+          <w:szCs w:val="19"/>
+        </w:rPr>
+        <w:t>ifstream</w:t>
+      </w:r>
+      <w:proofErr w:type="spellEnd"/>
+      <w:r>
+        <w:rPr>
+          <w:rFonts w:ascii="Consolas" w:hAnsi="Consolas" w:cs="Consolas"/>
+          <w:color w:val="000000"/>
+          <w:sz w:val="19"/>
+          <w:szCs w:val="19"/>
+        </w:rPr>
+        <w:t xml:space="preserve"> </w:t>
+      </w:r>
+      <w:proofErr w:type="spellStart"/>
+      <w:r>
+        <w:rPr>
+          <w:rFonts w:ascii="Consolas" w:hAnsi="Consolas" w:cs="Consolas"/>
+          <w:color w:val="000000"/>
+          <w:sz w:val="19"/>
+          <w:szCs w:val="19"/>
+        </w:rPr>
+        <w:t>ff</w:t>
+      </w:r>
+      <w:proofErr w:type="spellEnd"/>
+      <w:r>
+        <w:rPr>
+          <w:rFonts w:ascii="Consolas" w:hAnsi="Consolas" w:cs="Consolas"/>
+          <w:color w:val="000000"/>
+          <w:sz w:val="19"/>
+          <w:szCs w:val="19"/>
+        </w:rPr>
+        <w:t>(</w:t>
+      </w:r>
+      <w:proofErr w:type="spellStart"/>
+      <w:r>
+        <w:rPr>
+          <w:rFonts w:ascii="Consolas" w:hAnsi="Consolas" w:cs="Consolas"/>
+          <w:color w:val="808080"/>
+          <w:sz w:val="19"/>
+          <w:szCs w:val="19"/>
+        </w:rPr>
+        <w:t>s</w:t>
+      </w:r>
+      <w:r>
+        <w:rPr>
+          <w:rFonts w:ascii="Consolas" w:hAnsi="Consolas" w:cs="Consolas"/>
+          <w:color w:val="000000"/>
+          <w:sz w:val="19"/>
+          <w:szCs w:val="19"/>
+        </w:rPr>
+        <w:t>.c_str</w:t>
+      </w:r>
+      <w:proofErr w:type="spellEnd"/>
+      <w:r>
+        <w:rPr>
+          <w:rFonts w:ascii="Consolas" w:hAnsi="Consolas" w:cs="Consolas"/>
+          <w:color w:val="000000"/>
+          <w:sz w:val="19"/>
+          <w:szCs w:val="19"/>
+        </w:rPr>
+        <w:t>());</w:t>
+      </w:r>
+    </w:p>
+    <w:p>
+      <w:pPr>
+        <w:autoSpaceDE w:val="0"/>
+        <w:autoSpaceDN w:val="0"/>
+        <w:adjustRightInd w:val="0"/>
+        <w:ind w:left="0"/>
+        <w:rPr>
+          <w:rFonts w:ascii="Consolas" w:hAnsi="Consolas" w:cs="Consolas"/>
+          <w:color w:val="000000"/>
+          <w:sz w:val="19"/>
+          <w:szCs w:val="19"/>
+        </w:rPr>
+      </w:pPr>
+      <w:r>
+        <w:rPr>
+          <w:rFonts w:ascii="Consolas" w:hAnsi="Consolas" w:cs="Consolas"/>
+          <w:color w:val="000000"/>
+          <w:sz w:val="19"/>
+          <w:szCs w:val="19"/>
+        </w:rPr>
+        <w:tab/>
+      </w:r>
+      <w:r>
+        <w:rPr>
+          <w:rFonts w:ascii="Consolas" w:hAnsi="Consolas" w:cs="Consolas"/>
+          <w:color w:val="0000FF"/>
+          <w:sz w:val="19"/>
+          <w:szCs w:val="19"/>
+        </w:rPr>
+        <w:t>return</w:t>
+      </w:r>
+      <w:r>
+        <w:rPr>
+          <w:rFonts w:ascii="Consolas" w:hAnsi="Consolas" w:cs="Consolas"/>
+          <w:color w:val="000000"/>
+          <w:sz w:val="19"/>
+          <w:szCs w:val="19"/>
+        </w:rPr>
+        <w:t xml:space="preserve"> </w:t>
+      </w:r>
+      <w:proofErr w:type="spellStart"/>
+      <w:r>
+        <w:rPr>
+          <w:rFonts w:ascii="Consolas" w:hAnsi="Consolas" w:cs="Consolas"/>
+          <w:color w:val="0000FF"/>
+          <w:sz w:val="19"/>
+          <w:szCs w:val="19"/>
+        </w:rPr>
+        <w:t>static_cast</w:t>
+      </w:r>
+      <w:proofErr w:type="spellEnd"/>
+      <w:r>
+        <w:rPr>
+          <w:rFonts w:ascii="Consolas" w:hAnsi="Consolas" w:cs="Consolas"/>
+          <w:color w:val="000000"/>
+          <w:sz w:val="19"/>
+          <w:szCs w:val="19"/>
+        </w:rPr>
+        <w:t>&lt;</w:t>
+      </w:r>
+      <w:r>
+        <w:rPr>
+          <w:rFonts w:ascii="Consolas" w:hAnsi="Consolas" w:cs="Consolas"/>
+          <w:color w:val="0000FF"/>
+          <w:sz w:val="19"/>
+          <w:szCs w:val="19"/>
+        </w:rPr>
+        <w:t>bool</w:t>
+      </w:r>
+      <w:r>
+        <w:rPr>
+          <w:rFonts w:ascii="Consolas" w:hAnsi="Consolas" w:cs="Consolas"/>
+          <w:color w:val="000000"/>
+          <w:sz w:val="19"/>
+          <w:szCs w:val="19"/>
+        </w:rPr>
+        <w:t>&gt;(</w:t>
+      </w:r>
+      <w:proofErr w:type="spellStart"/>
+      <w:r>
+        <w:rPr>
+          <w:rFonts w:ascii="Consolas" w:hAnsi="Consolas" w:cs="Consolas"/>
+          <w:color w:val="000000"/>
+          <w:sz w:val="19"/>
+          <w:szCs w:val="19"/>
+        </w:rPr>
+        <w:t>ff</w:t>
+      </w:r>
+      <w:proofErr w:type="spellEnd"/>
+      <w:r>
+        <w:rPr>
+          <w:rFonts w:ascii="Consolas" w:hAnsi="Consolas" w:cs="Consolas"/>
+          <w:color w:val="000000"/>
+          <w:sz w:val="19"/>
+          <w:szCs w:val="19"/>
+        </w:rPr>
+        <w:t>);</w:t>
+      </w:r>
+    </w:p>
+    <w:p>
+      <w:pPr>
+        <w:rPr>
+          <w:b/>
+          <w:sz w:val="28"/>
+          <w:szCs w:val="28"/>
+        </w:rPr>
+      </w:pPr>
+      <w:r>
+        <w:rPr>
+          <w:rFonts w:ascii="Consolas" w:hAnsi="Consolas" w:cs="Consolas"/>
+          <w:color w:val="000000"/>
+          <w:sz w:val="19"/>
+          <w:szCs w:val="19"/>
+          <w:lang w:val="pl-PL"/>
+        </w:rPr>
+        <w:lastRenderedPageBreak/>
+        <w:t>}</w:t>
+      </w:r>
+    </w:p>
+    <w:p>
+      <w:pPr>
+        <w:pStyle w:val="Akapitzlist"/>
+        <w:ind w:left="717"/>
+        <w:rPr>
+          <w:b/>
+          <w:sz w:val="28"/>
+          <w:szCs w:val="28"/>
+        </w:rPr>
+      </w:pPr>
+    </w:p>
+    <w:p>
+      <w:pPr>
+        <w:pStyle w:val="Akapitzlist"/>
+        <w:ind w:left="717"/>
+        <w:rPr>
+          <w:b/>
+          <w:sz w:val="28"/>
+          <w:szCs w:val="28"/>
+        </w:rPr>
+      </w:pPr>
+    </w:p>
+    <w:p>
+      <w:pPr>
+        <w:pStyle w:val="Akapitzlist"/>
+        <w:ind w:left="717"/>
+        <w:rPr>
+          <w:b/>
+          <w:sz w:val="28"/>
+          <w:szCs w:val="28"/>
+        </w:rPr>
+      </w:pPr>
+    </w:p>
+    <w:p>
+      <w:pPr>
+        <w:pStyle w:val="Akapitzlist"/>
+        <w:ind w:left="717"/>
+        <w:rPr>
+          <w:b/>
+          <w:sz w:val="28"/>
+          <w:szCs w:val="28"/>
+        </w:rPr>
+      </w:pPr>
+    </w:p>
+    <w:p>
+      <w:pPr>
+        <w:pStyle w:val="Akapitzlist"/>
+        <w:ind w:left="717"/>
+        <w:rPr>
+          <w:b/>
+          <w:sz w:val="28"/>
+          <w:szCs w:val="28"/>
+        </w:rPr>
+      </w:pPr>
+    </w:p>
+    <w:p>
+      <w:pPr>
+        <w:pStyle w:val="Akapitzlist"/>
+        <w:ind w:left="717"/>
+        <w:rPr>
+          <w:b/>
+          <w:sz w:val="28"/>
+          <w:szCs w:val="28"/>
+        </w:rPr>
+      </w:pPr>
+    </w:p>
+    <w:p>
+      <w:pPr>
+        <w:pStyle w:val="Akapitzlist"/>
+        <w:ind w:left="717"/>
+        <w:rPr>
+          <w:b/>
+          <w:sz w:val="28"/>
+          <w:szCs w:val="28"/>
+        </w:rPr>
+      </w:pPr>
+    </w:p>
+    <w:p>
+      <w:pPr>
+        <w:pStyle w:val="Akapitzlist"/>
+        <w:ind w:left="717"/>
+        <w:rPr>
+          <w:b/>
+          <w:sz w:val="28"/>
+          <w:szCs w:val="28"/>
+        </w:rPr>
+      </w:pPr>
+    </w:p>
+    <w:p>
+      <w:pPr>
+        <w:pStyle w:val="Akapitzlist"/>
+        <w:ind w:left="717"/>
+        <w:rPr>
+          <w:b/>
+          <w:sz w:val="28"/>
+          <w:szCs w:val="28"/>
+        </w:rPr>
+      </w:pPr>
+    </w:p>
+    <w:p>
+      <w:pPr>
+        <w:pStyle w:val="Akapitzlist"/>
+        <w:ind w:left="717"/>
+        <w:rPr>
+          <w:b/>
+          <w:sz w:val="28"/>
+          <w:szCs w:val="28"/>
+        </w:rPr>
+      </w:pPr>
+    </w:p>
+    <w:p>
+      <w:pPr>
+        <w:pStyle w:val="Akapitzlist"/>
+        <w:ind w:left="717"/>
+        <w:rPr>
+          <w:b/>
+          <w:sz w:val="28"/>
+          <w:szCs w:val="28"/>
+        </w:rPr>
+      </w:pPr>
+    </w:p>
+    <w:p>
+      <w:pPr>
+        <w:pStyle w:val="Akapitzlist"/>
+        <w:ind w:left="717"/>
+        <w:rPr>
+          <w:b/>
+          <w:sz w:val="28"/>
+          <w:szCs w:val="28"/>
+        </w:rPr>
+      </w:pPr>
+    </w:p>
+    <w:p>
+      <w:pPr>
+        <w:pStyle w:val="Akapitzlist"/>
+        <w:ind w:left="717"/>
+        <w:rPr>
+          <w:b/>
+          <w:sz w:val="28"/>
+          <w:szCs w:val="28"/>
+        </w:rPr>
+      </w:pPr>
+    </w:p>
+    <w:p>
+      <w:pPr>
+        <w:pStyle w:val="Akapitzlist"/>
+        <w:ind w:left="717"/>
+        <w:rPr>
+          <w:b/>
+          <w:sz w:val="28"/>
+          <w:szCs w:val="28"/>
+        </w:rPr>
+      </w:pPr>
+    </w:p>
+    <w:p>
+      <w:pPr>
+        <w:pStyle w:val="Akapitzlist"/>
+        <w:ind w:left="717"/>
+        <w:rPr>
+          <w:b/>
+          <w:sz w:val="28"/>
+          <w:szCs w:val="28"/>
+        </w:rPr>
+      </w:pPr>
+    </w:p>
+    <w:p>
+      <w:pPr>
+        <w:pStyle w:val="Akapitzlist"/>
+        <w:ind w:left="717"/>
+        <w:rPr>
+          <w:b/>
+          <w:sz w:val="28"/>
+          <w:szCs w:val="28"/>
+        </w:rPr>
+      </w:pPr>
+    </w:p>
+    <w:p>
+      <w:pPr>
+        <w:pStyle w:val="Akapitzlist"/>
+        <w:ind w:left="717"/>
+        <w:rPr>
+          <w:b/>
+          <w:sz w:val="28"/>
+          <w:szCs w:val="28"/>
+        </w:rPr>
+      </w:pPr>
+    </w:p>
+    <w:p>
+      <w:pPr>
+        <w:pStyle w:val="Akapitzlist"/>
+        <w:ind w:left="717"/>
+        <w:rPr>
+          <w:b/>
+          <w:sz w:val="28"/>
+          <w:szCs w:val="28"/>
+        </w:rPr>
+      </w:pPr>
+    </w:p>
+    <w:p>
+      <w:pPr>
+        <w:pStyle w:val="Akapitzlist"/>
+        <w:ind w:left="717"/>
+        <w:rPr>
+          <w:b/>
+          <w:sz w:val="28"/>
+          <w:szCs w:val="28"/>
+        </w:rPr>
+      </w:pPr>
+    </w:p>
+    <w:p>
+      <w:pPr>
+        <w:pStyle w:val="Akapitzlist"/>
+        <w:ind w:left="717"/>
+        <w:rPr>
+          <w:b/>
+          <w:sz w:val="28"/>
+          <w:szCs w:val="28"/>
+        </w:rPr>
+      </w:pPr>
+    </w:p>
+    <w:p>
+      <w:pPr>
+        <w:pStyle w:val="Akapitzlist"/>
+        <w:ind w:left="717"/>
+        <w:rPr>
+          <w:b/>
+          <w:sz w:val="28"/>
+          <w:szCs w:val="28"/>
+        </w:rPr>
+      </w:pPr>
+    </w:p>
+    <w:p>
+      <w:pPr>
+        <w:pStyle w:val="Akapitzlist"/>
+        <w:ind w:left="717"/>
+        <w:rPr>
+          <w:b/>
+          <w:sz w:val="28"/>
+          <w:szCs w:val="28"/>
+        </w:rPr>
+      </w:pPr>
+    </w:p>
+    <w:p>
+      <w:pPr>
+        <w:pStyle w:val="Akapitzlist"/>
+        <w:ind w:left="717"/>
+        <w:rPr>
+          <w:b/>
+          <w:sz w:val="28"/>
+          <w:szCs w:val="28"/>
+        </w:rPr>
+      </w:pPr>
+    </w:p>
+    <w:p>
+      <w:pPr>
+        <w:pStyle w:val="Akapitzlist"/>
+        <w:ind w:left="717"/>
+        <w:rPr>
+          <w:b/>
+          <w:sz w:val="28"/>
+          <w:szCs w:val="28"/>
+        </w:rPr>
+      </w:pPr>
+    </w:p>
+    <w:p>
+      <w:pPr>
+        <w:pStyle w:val="Akapitzlist"/>
+        <w:ind w:left="717"/>
+        <w:rPr>
+          <w:b/>
+          <w:sz w:val="28"/>
+          <w:szCs w:val="28"/>
+        </w:rPr>
+      </w:pPr>
+    </w:p>
+    <w:p>
+      <w:pPr>
+        <w:pStyle w:val="Akapitzlist"/>
+        <w:ind w:left="717"/>
+        <w:rPr>
+          <w:b/>
+          <w:sz w:val="28"/>
+          <w:szCs w:val="28"/>
+        </w:rPr>
+      </w:pPr>
+    </w:p>
+    <w:p>
+      <w:pPr>
+        <w:pStyle w:val="Akapitzlist"/>
+        <w:ind w:left="717"/>
+        <w:rPr>
+          <w:b/>
+          <w:sz w:val="28"/>
+          <w:szCs w:val="28"/>
+        </w:rPr>
+      </w:pPr>
+    </w:p>
+    <w:p>
+      <w:pPr>
+        <w:pStyle w:val="Akapitzlist"/>
+        <w:ind w:left="717"/>
+        <w:rPr>
+          <w:b/>
+          <w:sz w:val="28"/>
+          <w:szCs w:val="28"/>
+        </w:rPr>
+      </w:pPr>
+    </w:p>
+    <w:p>
+      <w:pPr>
+        <w:pStyle w:val="Akapitzlist"/>
+        <w:ind w:left="717"/>
+        <w:rPr>
+          <w:b/>
+          <w:sz w:val="28"/>
+          <w:szCs w:val="28"/>
+        </w:rPr>
+      </w:pPr>
+    </w:p>
+    <w:p>
+      <w:pPr>
+        <w:pStyle w:val="Akapitzlist"/>
+        <w:ind w:left="717"/>
+        <w:rPr>
+          <w:b/>
+          <w:sz w:val="28"/>
+          <w:szCs w:val="28"/>
+        </w:rPr>
+      </w:pPr>
+    </w:p>
+    <w:p>
+      <w:pPr>
+        <w:pStyle w:val="Akapitzlist"/>
+        <w:ind w:left="717"/>
+        <w:rPr>
+          <w:b/>
+          <w:sz w:val="28"/>
+          <w:szCs w:val="28"/>
+        </w:rPr>
+      </w:pPr>
+    </w:p>
+    <w:p>
+      <w:pPr>
+        <w:pStyle w:val="Akapitzlist"/>
+        <w:ind w:left="717"/>
+        <w:rPr>
+          <w:b/>
+          <w:sz w:val="28"/>
+          <w:szCs w:val="28"/>
+        </w:rPr>
+      </w:pPr>
+    </w:p>
+    <w:p>
+      <w:pPr>
+        <w:pStyle w:val="Akapitzlist"/>
+        <w:ind w:left="717"/>
+        <w:rPr>
+          <w:b/>
+          <w:sz w:val="28"/>
+          <w:szCs w:val="28"/>
+        </w:rPr>
+      </w:pPr>
+    </w:p>
+    <w:p>
+      <w:pPr>
+        <w:pStyle w:val="Akapitzlist"/>
+        <w:ind w:left="717"/>
+        <w:rPr>
+          <w:b/>
+          <w:sz w:val="28"/>
+          <w:szCs w:val="28"/>
+        </w:rPr>
+      </w:pPr>
+    </w:p>
+    <w:p>
+      <w:pPr>
+        <w:pStyle w:val="Akapitzlist"/>
+        <w:ind w:left="717"/>
+        <w:rPr>
+          <w:b/>
+          <w:sz w:val="28"/>
+          <w:szCs w:val="28"/>
+        </w:rPr>
+      </w:pPr>
+    </w:p>
+    <w:p>
+      <w:pPr>
+        <w:pStyle w:val="Akapitzlist"/>
+        <w:ind w:left="717"/>
+        <w:rPr>
+          <w:b/>
+          <w:sz w:val="28"/>
+          <w:szCs w:val="28"/>
+        </w:rPr>
+      </w:pPr>
+    </w:p>
+    <w:p>
+      <w:pPr>
+        <w:pStyle w:val="Akapitzlist"/>
+        <w:ind w:left="717"/>
+        <w:rPr>
+          <w:b/>
+          <w:sz w:val="28"/>
+          <w:szCs w:val="28"/>
+        </w:rPr>
+      </w:pPr>
+    </w:p>
+    <w:p>
+      <w:pPr>
+        <w:pStyle w:val="Akapitzlist"/>
+        <w:ind w:left="717"/>
+        <w:rPr>
+          <w:b/>
+          <w:sz w:val="28"/>
+          <w:szCs w:val="28"/>
+        </w:rPr>
+      </w:pPr>
+    </w:p>
+    <w:p>
+      <w:pPr>
+        <w:pStyle w:val="Akapitzlist"/>
+        <w:ind w:left="717"/>
+        <w:rPr>
+          <w:b/>
+          <w:sz w:val="28"/>
+          <w:szCs w:val="28"/>
+        </w:rPr>
+      </w:pPr>
+    </w:p>
+    <w:p>
+      <w:pPr>
+        <w:pStyle w:val="Akapitzlist"/>
+        <w:ind w:left="717"/>
+        <w:rPr>
+          <w:b/>
+          <w:sz w:val="28"/>
+          <w:szCs w:val="28"/>
+        </w:rPr>
+      </w:pPr>
+    </w:p>
+    <w:p>
+      <w:pPr>
+        <w:pStyle w:val="Akapitzlist"/>
+        <w:ind w:left="717"/>
+        <w:rPr>
+          <w:b/>
+          <w:sz w:val="28"/>
+          <w:szCs w:val="28"/>
+        </w:rPr>
+      </w:pPr>
+    </w:p>
+    <w:p>
+      <w:pPr>
+        <w:pStyle w:val="Akapitzlist"/>
+        <w:ind w:left="717"/>
+        <w:rPr>
+          <w:b/>
+          <w:sz w:val="28"/>
+          <w:szCs w:val="28"/>
+        </w:rPr>
+      </w:pPr>
+    </w:p>
+    <w:p>
+      <w:pPr>
+        <w:pStyle w:val="Akapitzlist"/>
+        <w:ind w:left="717"/>
+        <w:rPr>
+          <w:b/>
+          <w:sz w:val="28"/>
+          <w:szCs w:val="28"/>
+        </w:rPr>
+      </w:pPr>
+    </w:p>
+    <w:p>
+      <w:pPr>
+        <w:pStyle w:val="Akapitzlist"/>
+        <w:ind w:left="717"/>
+        <w:rPr>
+          <w:b/>
+          <w:sz w:val="28"/>
+          <w:szCs w:val="28"/>
+        </w:rPr>
+      </w:pPr>
+    </w:p>
+    <w:p>
+      <w:pPr>
+        <w:pStyle w:val="Akapitzlist"/>
+        <w:ind w:left="717"/>
+        <w:rPr>
+          <w:b/>
+          <w:sz w:val="28"/>
+          <w:szCs w:val="28"/>
+        </w:rPr>
+      </w:pPr>
+    </w:p>
+    <w:p>
+      <w:pPr>
+        <w:pStyle w:val="Akapitzlist"/>
+        <w:ind w:left="717"/>
+        <w:rPr>
+          <w:b/>
+          <w:sz w:val="28"/>
+          <w:szCs w:val="28"/>
+        </w:rPr>
+      </w:pPr>
+    </w:p>
+    <w:p>
+      <w:pPr>
+        <w:pStyle w:val="Akapitzlist"/>
+        <w:ind w:left="717"/>
+        <w:rPr>
+          <w:b/>
+          <w:sz w:val="28"/>
+          <w:szCs w:val="28"/>
+        </w:rPr>
+      </w:pPr>
+    </w:p>
+    <w:p>
+      <w:pPr>
+        <w:pStyle w:val="Akapitzlist"/>
+        <w:ind w:left="717"/>
+        <w:rPr>
+          <w:b/>
+          <w:sz w:val="28"/>
+          <w:szCs w:val="28"/>
+        </w:rPr>
+      </w:pPr>
+    </w:p>
+    <w:p>
+      <w:pPr>
+        <w:pStyle w:val="Akapitzlist"/>
+        <w:ind w:left="717"/>
+        <w:rPr>
+          <w:b/>
+          <w:sz w:val="28"/>
+          <w:szCs w:val="28"/>
+        </w:rPr>
+      </w:pPr>
+    </w:p>
+    <w:p>
+      <w:pPr>
+        <w:pStyle w:val="Akapitzlist"/>
+        <w:ind w:left="717"/>
+        <w:rPr>
+          <w:b/>
+          <w:sz w:val="28"/>
+          <w:szCs w:val="28"/>
+        </w:rPr>
+      </w:pPr>
+    </w:p>
+    <w:p>
+      <w:pPr>
+        <w:pStyle w:val="Akapitzlist"/>
+        <w:ind w:left="717"/>
+        <w:rPr>
+          <w:b/>
+          <w:sz w:val="28"/>
+          <w:szCs w:val="28"/>
+        </w:rPr>
+      </w:pPr>
+    </w:p>
+    <w:p>
+      <w:pPr>
+        <w:pStyle w:val="Akapitzlist"/>
+        <w:ind w:left="717"/>
+        <w:rPr>
+          <w:b/>
+          <w:sz w:val="28"/>
+          <w:szCs w:val="28"/>
+        </w:rPr>
+      </w:pPr>
+    </w:p>
+    <w:p>
+      <w:pPr>
+        <w:pStyle w:val="Akapitzlist"/>
+        <w:ind w:left="717"/>
+        <w:rPr>
+          <w:b/>
+          <w:sz w:val="28"/>
+          <w:szCs w:val="28"/>
+        </w:rPr>
+      </w:pPr>
+    </w:p>
+    <w:p>
+      <w:pPr>
+        <w:pStyle w:val="Akapitzlist"/>
+        <w:ind w:left="717"/>
+        <w:rPr>
+          <w:b/>
+          <w:sz w:val="28"/>
+          <w:szCs w:val="28"/>
+        </w:rPr>
+      </w:pPr>
+    </w:p>
+    <w:p>
+      <w:pPr>
+        <w:pStyle w:val="Akapitzlist"/>
+        <w:ind w:left="717"/>
+        <w:rPr>
+          <w:b/>
+          <w:sz w:val="28"/>
+          <w:szCs w:val="28"/>
+        </w:rPr>
+      </w:pPr>
+    </w:p>
+    <w:p>
+      <w:pPr>
+        <w:pStyle w:val="Akapitzlist"/>
+        <w:ind w:left="717"/>
+        <w:rPr>
+          <w:b/>
+          <w:sz w:val="28"/>
+          <w:szCs w:val="28"/>
+        </w:rPr>
+      </w:pPr>
+    </w:p>
+    <w:p>
+      <w:pPr>
+        <w:pStyle w:val="Akapitzlist"/>
+        <w:ind w:left="717"/>
+        <w:rPr>
+          <w:b/>
+          <w:sz w:val="28"/>
+          <w:szCs w:val="28"/>
+        </w:rPr>
+      </w:pPr>
+    </w:p>
+    <w:p>
+      <w:pPr>
+        <w:pStyle w:val="Akapitzlist"/>
+        <w:ind w:left="717"/>
+        <w:jc w:val="center"/>
+        <w:rPr>
           <w:b/>
           <w:sz w:val="36"/>
           <w:szCs w:val="28"/>
@@ -1825,7 +3592,7 @@
         </w:rPr>
         <w:t xml:space="preserve">Source: </w:t>
       </w:r>
-      <w:hyperlink r:id="rId12" w:history="1">
+      <w:hyperlink r:id="rId38" w:history="1">
         <w:r>
           <w:rPr>
             <w:rStyle w:val="Hipercze"/>
@@ -1910,7 +3677,7 @@
           <w:lang w:val="pl-PL" w:eastAsia="pl-PL"/>
         </w:rPr>
       </w:pPr>
-      <w:hyperlink r:id="rId13" w:anchor="downloading" w:history="1">
+      <w:hyperlink r:id="rId39" w:anchor="downloading" w:history="1">
         <w:proofErr w:type="spellStart"/>
         <w:r>
           <w:rPr>
@@ -1948,7 +3715,7 @@
           <w:lang w:val="pl-PL" w:eastAsia="pl-PL"/>
         </w:rPr>
       </w:pPr>
-      <w:hyperlink r:id="rId14" w:anchor="installing" w:history="1">
+      <w:hyperlink r:id="rId40" w:anchor="installing" w:history="1">
         <w:proofErr w:type="spellStart"/>
         <w:r>
           <w:rPr>
@@ -1986,7 +3753,7 @@
           <w:lang w:eastAsia="pl-PL"/>
         </w:rPr>
       </w:pPr>
-      <w:hyperlink r:id="rId15" w:anchor="linux" w:history="1">
+      <w:hyperlink r:id="rId41" w:anchor="linux" w:history="1">
         <w:r>
           <w:rPr>
             <w:rFonts w:ascii="Times New Roman" w:eastAsia="Times New Roman" w:hAnsi="Times New Roman" w:cs="Times New Roman"/>
@@ -2012,7 +3779,7 @@
           <w:lang w:eastAsia="pl-PL"/>
         </w:rPr>
       </w:pPr>
-      <w:hyperlink r:id="rId16" w:anchor="project" w:history="1">
+      <w:hyperlink r:id="rId42" w:anchor="project" w:history="1">
         <w:r>
           <w:rPr>
             <w:rFonts w:ascii="Times New Roman" w:eastAsia="Times New Roman" w:hAnsi="Times New Roman" w:cs="Times New Roman"/>
@@ -2059,7 +3826,7 @@
           <w:lang w:val="pl-PL" w:eastAsia="pl-PL"/>
         </w:rPr>
       </w:pPr>
-      <w:hyperlink r:id="rId17" w:anchor="test" w:history="1">
+      <w:hyperlink r:id="rId43" w:anchor="test" w:history="1">
         <w:r>
           <w:rPr>
             <w:rFonts w:ascii="Times New Roman" w:eastAsia="Times New Roman" w:hAnsi="Times New Roman" w:cs="Times New Roman"/>
@@ -2144,7 +3911,7 @@
           <w:lang w:val="pl-PL" w:eastAsia="pl-PL"/>
         </w:rPr>
         <w:pict>
-          <v:rect id="_x0000_i1026" style="width:0;height:1.5pt" o:hralign="center" o:hrstd="t" o:hr="t" fillcolor="#a0a0a0" stroked="f"/>
+          <v:rect id="_x0000_i1025" style="width:0;height:1.5pt" o:hralign="center" o:hrstd="t" o:hr="t" fillcolor="#a0a0a0" stroked="f"/>
         </w:pict>
       </w:r>
     </w:p>
@@ -2162,7 +3929,7 @@
           <w:lang w:val="pl-PL" w:eastAsia="pl-PL"/>
         </w:rPr>
       </w:pPr>
-      <w:bookmarkStart w:id="1" w:name="downloading"/>
+      <w:bookmarkStart w:id="2" w:name="downloading"/>
       <w:proofErr w:type="spellStart"/>
       <w:r>
         <w:rPr>
@@ -2209,7 +3976,7 @@
         </w:rPr>
         <w:t xml:space="preserve">Go to </w:t>
       </w:r>
-      <w:bookmarkEnd w:id="1"/>
+      <w:bookmarkEnd w:id="2"/>
       <w:r>
         <w:rPr>
           <w:rFonts w:ascii="Times New Roman" w:eastAsia="Times New Roman" w:hAnsi="Times New Roman" w:cs="Times New Roman"/>
@@ -2359,8 +4126,9 @@
           <w:szCs w:val="24"/>
           <w:lang w:val="pl-PL" w:eastAsia="pl-PL"/>
         </w:rPr>
+        <w:lastRenderedPageBreak/>
         <w:pict>
-          <v:rect id="_x0000_i1027" style="width:0;height:1.5pt" o:hralign="center" o:hrstd="t" o:hr="t" fillcolor="#a0a0a0" stroked="f"/>
+          <v:rect id="_x0000_i1026" style="width:0;height:1.5pt" o:hralign="center" o:hrstd="t" o:hr="t" fillcolor="#a0a0a0" stroked="f"/>
         </w:pict>
       </w:r>
     </w:p>
@@ -2378,7 +4146,7 @@
           <w:lang w:val="pl-PL" w:eastAsia="pl-PL"/>
         </w:rPr>
       </w:pPr>
-      <w:bookmarkStart w:id="2" w:name="installing"/>
+      <w:bookmarkStart w:id="3" w:name="installing"/>
       <w:proofErr w:type="spellStart"/>
       <w:r>
         <w:rPr>
@@ -2614,7 +4382,6 @@
           <w:szCs w:val="24"/>
           <w:lang w:eastAsia="pl-PL"/>
         </w:rPr>
-        <w:lastRenderedPageBreak/>
         <w:t xml:space="preserve">Go back to the FLTK main directory and copy the FL folder into C:\Program Files\Microsoft Visual </w:t>
       </w:r>
       <w:r>
@@ -2651,7 +4418,7 @@
           <w:lang w:val="pl-PL" w:eastAsia="pl-PL"/>
         </w:rPr>
         <w:pict>
-          <v:rect id="_x0000_i1028" style="width:0;height:1.5pt" o:hralign="center" o:hrstd="t" o:hr="t" fillcolor="#a0a0a0" stroked="f"/>
+          <v:rect id="_x0000_i1027" style="width:0;height:1.5pt" o:hralign="center" o:hrstd="t" o:hr="t" fillcolor="#a0a0a0" stroked="f"/>
         </w:pict>
       </w:r>
     </w:p>
@@ -2669,8 +4436,8 @@
           <w:lang w:eastAsia="pl-PL"/>
         </w:rPr>
       </w:pPr>
-      <w:bookmarkStart w:id="3" w:name="linux"/>
-      <w:bookmarkEnd w:id="2"/>
+      <w:bookmarkStart w:id="4" w:name="linux"/>
+      <w:bookmarkEnd w:id="3"/>
       <w:r>
         <w:rPr>
           <w:rFonts w:ascii="Times New Roman" w:eastAsia="Times New Roman" w:hAnsi="Times New Roman" w:cs="Times New Roman"/>
@@ -2834,7 +4601,7 @@
                     </pic:cNvPicPr>
                   </pic:nvPicPr>
                   <pic:blipFill>
-                    <a:blip r:embed="rId18">
+                    <a:blip r:embed="rId44">
                       <a:extLst>
                         <a:ext uri="{28A0092B-C50C-407E-A947-70E740481C1C}">
                           <a14:useLocalDpi xmlns:a14="http://schemas.microsoft.com/office/drawing/2010/main" val="0"/>
@@ -2885,6 +4652,7 @@
           <w:szCs w:val="24"/>
           <w:lang w:eastAsia="pl-PL"/>
         </w:rPr>
+        <w:lastRenderedPageBreak/>
         <w:t>click on "Connection\SSH\Tunnels" on the left side of the putty configuration window</w:t>
       </w:r>
     </w:p>
@@ -2926,7 +4694,6 @@
           <w:szCs w:val="24"/>
           <w:lang w:val="pl-PL" w:eastAsia="pl-PL"/>
         </w:rPr>
-        <w:lastRenderedPageBreak/>
         <w:drawing>
           <wp:inline distT="0" distB="0" distL="0" distR="0">
             <wp:extent cx="4054475" cy="4140835"/>
@@ -2945,7 +4712,7 @@
                     </pic:cNvPicPr>
                   </pic:nvPicPr>
                   <pic:blipFill>
-                    <a:blip r:embed="rId19">
+                    <a:blip r:embed="rId45">
                       <a:extLst>
                         <a:ext uri="{28A0092B-C50C-407E-A947-70E740481C1C}">
                           <a14:useLocalDpi xmlns:a14="http://schemas.microsoft.com/office/drawing/2010/main" val="0"/>
@@ -3233,11 +5000,11 @@
           <w:lang w:val="pl-PL" w:eastAsia="pl-PL"/>
         </w:rPr>
         <w:pict>
-          <v:rect id="_x0000_i1031" style="width:0;height:1.5pt" o:hralign="center" o:hrstd="t" o:hr="t" fillcolor="#a0a0a0" stroked="f"/>
+          <v:rect id="_x0000_i1028" style="width:0;height:1.5pt" o:hralign="center" o:hrstd="t" o:hr="t" fillcolor="#a0a0a0" stroked="f"/>
         </w:pict>
       </w:r>
     </w:p>
-    <w:bookmarkEnd w:id="3"/>
+    <w:bookmarkEnd w:id="4"/>
     <w:p>
       <w:pPr>
         <w:spacing w:before="100" w:beforeAutospacing="1" w:after="100" w:afterAutospacing="1"/>
@@ -3367,6 +5134,7 @@
           <w:szCs w:val="24"/>
           <w:lang w:eastAsia="pl-PL"/>
         </w:rPr>
+        <w:lastRenderedPageBreak/>
         <w:t xml:space="preserve">In the Properties </w:t>
       </w:r>
       <w:r>
@@ -3404,7 +5172,6 @@
           <w:szCs w:val="24"/>
           <w:lang w:eastAsia="pl-PL"/>
         </w:rPr>
-        <w:lastRenderedPageBreak/>
         <w:t>fltkd</w:t>
       </w:r>
       <w:r>
@@ -3710,7 +5477,7 @@
           <w:lang w:val="pl-PL" w:eastAsia="pl-PL"/>
         </w:rPr>
         <w:pict>
-          <v:rect id="_x0000_i1032" style="width:0;height:1.5pt" o:hralign="center" o:hrstd="t" o:hr="t" fillcolor="#a0a0a0" stroked="f"/>
+          <v:rect id="_x0000_i1029" style="width:0;height:1.5pt" o:hralign="center" o:hrstd="t" o:hr="t" fillcolor="#a0a0a0" stroked="f"/>
         </w:pict>
       </w:r>
     </w:p>
@@ -3728,7 +5495,7 @@
           <w:lang w:val="pl-PL" w:eastAsia="pl-PL"/>
         </w:rPr>
       </w:pPr>
-      <w:bookmarkStart w:id="4" w:name="test"/>
+      <w:bookmarkStart w:id="5" w:name="test"/>
       <w:proofErr w:type="spellStart"/>
       <w:r>
         <w:rPr>
@@ -4005,7 +5772,6 @@
           <w:lang w:val="pl-PL" w:eastAsia="pl-PL"/>
         </w:rPr>
       </w:pPr>
-      <w:bookmarkStart w:id="5" w:name="_GoBack"/>
       <w:r>
         <w:rPr>
           <w:rFonts w:ascii="Courier New" w:eastAsia="Times New Roman" w:hAnsi="Courier New" w:cs="Courier New"/>
@@ -4514,16 +6280,7 @@
           <w:szCs w:val="24"/>
           <w:lang w:eastAsia="pl-PL"/>
         </w:rPr>
-        <w:t xml:space="preserve">If it did not </w:t>
-      </w:r>
-      <w:bookmarkEnd w:id="5"/>
-      <w:r>
-        <w:rPr>
-          <w:rFonts w:ascii="Times New Roman" w:eastAsia="Times New Roman" w:hAnsi="Times New Roman" w:cs="Times New Roman"/>
-          <w:szCs w:val="24"/>
-          <w:lang w:eastAsia="pl-PL"/>
-        </w:rPr>
-        <w:t>work:</w:t>
+        <w:t>If it did not work:</w:t>
       </w:r>
     </w:p>
     <w:p>
@@ -4547,7 +6304,7 @@
         </w:rPr>
         <w:t xml:space="preserve">Compiler error stating a .lib file could not be found: Your problem is most likely in the </w:t>
       </w:r>
-      <w:bookmarkEnd w:id="4"/>
+      <w:bookmarkEnd w:id="5"/>
       <w:r>
         <w:rPr>
           <w:rFonts w:ascii="Times New Roman" w:eastAsia="Times New Roman" w:hAnsi="Times New Roman" w:cs="Times New Roman"/>
@@ -4620,7 +6377,7 @@
         </w:rPr>
         <w:t xml:space="preserve">Compiler error stating a .h file could not be opened: Your problem is most likely in the </w:t>
       </w:r>
-      <w:hyperlink r:id="rId20" w:anchor="installing" w:history="1">
+      <w:hyperlink r:id="rId46" w:anchor="installing" w:history="1">
         <w:r>
           <w:rPr>
             <w:rFonts w:ascii="Times New Roman" w:eastAsia="Times New Roman" w:hAnsi="Times New Roman" w:cs="Times New Roman"/>
@@ -4662,7 +6419,7 @@
         </w:rPr>
         <w:t xml:space="preserve">Linker error involving unresolved external symbols: Your problem is most likely in the </w:t>
       </w:r>
-      <w:hyperlink r:id="rId21" w:anchor="project" w:history="1">
+      <w:hyperlink r:id="rId47" w:anchor="project" w:history="1">
         <w:r>
           <w:rPr>
             <w:rFonts w:ascii="Times New Roman" w:eastAsia="Times New Roman" w:hAnsi="Times New Roman" w:cs="Times New Roman"/>
@@ -4728,7 +6485,6 @@
           <w:sz w:val="28"/>
           <w:szCs w:val="28"/>
         </w:rPr>
-        <w:lastRenderedPageBreak/>
         <w:t xml:space="preserve">The second is working with Visual </w:t>
       </w:r>
       <w:proofErr w:type="spellStart"/>
@@ -4874,7 +6630,7 @@
         </w:rPr>
         <w:t xml:space="preserve">CIS-255 Home: </w:t>
       </w:r>
-      <w:hyperlink r:id="rId22" w:history="1">
+      <w:hyperlink r:id="rId48" w:history="1">
         <w:r>
           <w:rPr>
             <w:rStyle w:val="HTML-staaszeroko"/>
@@ -4901,7 +6657,7 @@
     <w:p>
       <w:r>
         <w:pict>
-          <v:rect id="_x0000_i1082" style="width:0;height:1.5pt" o:hralign="center" o:hrstd="t" o:hr="t" fillcolor="#a0a0a0" stroked="f"/>
+          <v:rect id="_x0000_i1030" style="width:0;height:1.5pt" o:hralign="center" o:hrstd="t" o:hr="t" fillcolor="#a0a0a0" stroked="f"/>
         </w:pict>
       </w:r>
     </w:p>
@@ -4913,7 +6669,7 @@
         </w:numPr>
         <w:spacing w:before="100" w:beforeAutospacing="1" w:after="100" w:afterAutospacing="1"/>
       </w:pPr>
-      <w:hyperlink r:id="rId23" w:anchor="W01_0010_fltk_install_with_vis" w:history="1">
+      <w:hyperlink r:id="rId49" w:anchor="W01_0010_fltk_install_with_vis" w:history="1">
         <w:r>
           <w:rPr>
             <w:rStyle w:val="Hipercze"/>
@@ -4930,7 +6686,7 @@
         </w:numPr>
         <w:spacing w:before="100" w:beforeAutospacing="1" w:after="100" w:afterAutospacing="1"/>
       </w:pPr>
-      <w:hyperlink r:id="rId24" w:anchor="W01_0020_downloading_fltk" w:history="1">
+      <w:hyperlink r:id="rId50" w:anchor="W01_0020_downloading_fltk" w:history="1">
         <w:r>
           <w:rPr>
             <w:rStyle w:val="Hipercze"/>
@@ -4947,7 +6703,7 @@
         </w:numPr>
         <w:spacing w:before="100" w:beforeAutospacing="1" w:after="100" w:afterAutospacing="1"/>
       </w:pPr>
-      <w:hyperlink r:id="rId25" w:anchor="W01_0030_building_fltk_library" w:history="1">
+      <w:hyperlink r:id="rId51" w:anchor="W01_0030_building_fltk_library" w:history="1">
         <w:r>
           <w:rPr>
             <w:rStyle w:val="Hipercze"/>
@@ -4964,7 +6720,7 @@
         </w:numPr>
         <w:spacing w:before="100" w:beforeAutospacing="1" w:after="100" w:afterAutospacing="1"/>
       </w:pPr>
-      <w:hyperlink r:id="rId26" w:anchor="W01_0040_adding_fltk_library_t" w:history="1">
+      <w:hyperlink r:id="rId52" w:anchor="W01_0040_adding_fltk_library_t" w:history="1">
         <w:r>
           <w:rPr>
             <w:rStyle w:val="Hipercze"/>
@@ -4981,7 +6737,7 @@
         </w:numPr>
         <w:spacing w:before="100" w:beforeAutospacing="1" w:after="100" w:afterAutospacing="1"/>
       </w:pPr>
-      <w:hyperlink r:id="rId27" w:anchor="W01_0050_testing_how_it_all_wo" w:history="1">
+      <w:hyperlink r:id="rId53" w:anchor="W01_0050_testing_how_it_all_wo" w:history="1">
         <w:r>
           <w:rPr>
             <w:rStyle w:val="Hipercze"/>
@@ -5001,7 +6757,7 @@
     <w:p>
       <w:r>
         <w:pict>
-          <v:rect id="_x0000_i1083" style="width:0;height:1.5pt" o:hralign="center" o:hrstd="t" o:hr="t" fillcolor="#a0a0a0" stroked="f"/>
+          <v:rect id="_x0000_i1031" style="width:0;height:1.5pt" o:hralign="center" o:hrstd="t" o:hr="t" fillcolor="#a0a0a0" stroked="f"/>
         </w:pict>
       </w:r>
     </w:p>
@@ -5054,7 +6810,7 @@
     <w:p>
       <w:r>
         <w:pict>
-          <v:rect id="_x0000_i1084" style="width:0;height:1.5pt" o:hralign="center" o:hrstd="t" o:hr="t" fillcolor="#a0a0a0" stroked="f"/>
+          <v:rect id="_x0000_i1032" style="width:0;height:1.5pt" o:hralign="center" o:hrstd="t" o:hr="t" fillcolor="#a0a0a0" stroked="f"/>
         </w:pict>
       </w:r>
     </w:p>
@@ -5069,7 +6825,7 @@
     <w:p>
       <w:r>
         <w:pict>
-          <v:rect id="_x0000_i1085" style="width:0;height:1.5pt" o:hralign="center" o:hrstd="t" o:hr="t" fillcolor="#a0a0a0" stroked="f"/>
+          <v:rect id="_x0000_i1033" style="width:0;height:1.5pt" o:hralign="center" o:hrstd="t" o:hr="t" fillcolor="#a0a0a0" stroked="f"/>
         </w:pict>
       </w:r>
     </w:p>
@@ -5103,7 +6859,7 @@
         </w:rPr>
         <w:t xml:space="preserve">) from </w:t>
       </w:r>
-      <w:hyperlink r:id="rId28" w:tgtFrame="_blank" w:history="1">
+      <w:hyperlink r:id="rId54" w:tgtFrame="_blank" w:history="1">
         <w:r>
           <w:rPr>
             <w:rStyle w:val="Hipercze"/>
@@ -5287,8 +7043,9 @@
     </w:p>
     <w:p>
       <w:r>
+        <w:lastRenderedPageBreak/>
         <w:pict>
-          <v:rect id="_x0000_i1086" style="width:0;height:1.5pt" o:hralign="center" o:hrstd="t" o:hr="t" fillcolor="#a0a0a0" stroked="f"/>
+          <v:rect id="_x0000_i1034" style="width:0;height:1.5pt" o:hralign="center" o:hrstd="t" o:hr="t" fillcolor="#a0a0a0" stroked="f"/>
         </w:pict>
       </w:r>
     </w:p>
@@ -5303,7 +7060,7 @@
     <w:p>
       <w:r>
         <w:pict>
-          <v:rect id="_x0000_i1087" style="width:0;height:1.5pt" o:hralign="center" o:hrstd="t" o:hr="t" fillcolor="#a0a0a0" stroked="f"/>
+          <v:rect id="_x0000_i1035" style="width:0;height:1.5pt" o:hralign="center" o:hrstd="t" o:hr="t" fillcolor="#a0a0a0" stroked="f"/>
         </w:pict>
       </w:r>
     </w:p>
@@ -5317,7 +7074,6 @@
       </w:pPr>
       <w:proofErr w:type="spellStart"/>
       <w:r>
-        <w:lastRenderedPageBreak/>
         <w:t>Navigate</w:t>
       </w:r>
       <w:proofErr w:type="spellEnd"/>
@@ -5767,7 +7523,7 @@
     <w:p>
       <w:r>
         <w:pict>
-          <v:rect id="_x0000_i1088" style="width:0;height:1.5pt" o:hralign="center" o:hrstd="t" o:hr="t" fillcolor="#a0a0a0" stroked="f"/>
+          <v:rect id="_x0000_i1036" style="width:0;height:1.5pt" o:hralign="center" o:hrstd="t" o:hr="t" fillcolor="#a0a0a0" stroked="f"/>
         </w:pict>
       </w:r>
     </w:p>
@@ -5782,7 +7538,7 @@
     <w:p>
       <w:r>
         <w:pict>
-          <v:rect id="_x0000_i1089" style="width:0;height:1.5pt" o:hralign="center" o:hrstd="t" o:hr="t" fillcolor="#a0a0a0" stroked="f"/>
+          <v:rect id="_x0000_i1037" style="width:0;height:1.5pt" o:hralign="center" o:hrstd="t" o:hr="t" fillcolor="#a0a0a0" stroked="f"/>
         </w:pict>
       </w:r>
     </w:p>
@@ -6145,6 +7901,7 @@
           <w:rStyle w:val="HTML-staaszeroko"/>
           <w:lang w:val="en-US"/>
         </w:rPr>
+        <w:lastRenderedPageBreak/>
         <w:t xml:space="preserve">    C:\Users\yourname\Downloads\fltk-</w:t>
       </w:r>
       <w:r>
@@ -6803,7 +8560,7 @@
     <w:p>
       <w:r>
         <w:pict>
-          <v:rect id="_x0000_i1090" style="width:0;height:1.5pt" o:hralign="center" o:hrstd="t" o:hr="t" fillcolor="#a0a0a0" stroked="f"/>
+          <v:rect id="_x0000_i1038" style="width:0;height:1.5pt" o:hralign="center" o:hrstd="t" o:hr="t" fillcolor="#a0a0a0" stroked="f"/>
         </w:pict>
       </w:r>
     </w:p>
@@ -6818,7 +8575,7 @@
     <w:p>
       <w:r>
         <w:pict>
-          <v:rect id="_x0000_i1091" style="width:0;height:1.5pt" o:hralign="center" o:hrstd="t" o:hr="t" fillcolor="#a0a0a0" stroked="f"/>
+          <v:rect id="_x0000_i1039" style="width:0;height:1.5pt" o:hralign="center" o:hrstd="t" o:hr="t" fillcolor="#a0a0a0" stroked="f"/>
         </w:pict>
       </w:r>
     </w:p>
@@ -7141,6 +8898,7 @@
           <w:rStyle w:val="HTML-staaszeroko"/>
           <w:lang w:val="en-US"/>
         </w:rPr>
+        <w:lastRenderedPageBreak/>
         <w:t xml:space="preserve">    </w:t>
       </w:r>
       <w:proofErr w:type="spellStart"/>
@@ -7268,7 +9026,6 @@
         <w:rPr>
           <w:lang w:val="en-US"/>
         </w:rPr>
-        <w:lastRenderedPageBreak/>
         <w:t xml:space="preserve">The empty </w:t>
       </w:r>
       <w:r>
@@ -8970,7 +10727,7 @@
                     </pic:cNvPicPr>
                   </pic:nvPicPr>
                   <pic:blipFill>
-                    <a:blip r:embed="rId29">
+                    <a:blip r:embed="rId55">
                       <a:extLst>
                         <a:ext uri="{28A0092B-C50C-407E-A947-70E740481C1C}">
                           <a14:useLocalDpi xmlns:a14="http://schemas.microsoft.com/office/drawing/2010/main" val="0"/>
@@ -9626,6 +11383,97 @@
     </w:lvl>
   </w:abstractNum>
   <w:abstractNum w:abstractNumId="4" w15:restartNumberingAfterBreak="0">
+    <w:nsid w:val="24B31AE7"/>
+    <w:multiLevelType w:val="hybridMultilevel"/>
+    <w:tmpl w:val="E6B8C542"/>
+    <w:lvl w:ilvl="0" w:tplc="E92E18FA">
+      <w:start w:val="1"/>
+      <w:numFmt w:val="decimal"/>
+      <w:lvlText w:val="%1."/>
+      <w:lvlJc w:val="left"/>
+      <w:pPr>
+        <w:ind w:left="1077" w:hanging="360"/>
+      </w:pPr>
+      <w:rPr>
+        <w:rFonts w:hint="default"/>
+        <w:b w:val="0"/>
+        <w:sz w:val="24"/>
+      </w:rPr>
+    </w:lvl>
+    <w:lvl w:ilvl="1" w:tplc="04150019" w:tentative="1">
+      <w:start w:val="1"/>
+      <w:numFmt w:val="lowerLetter"/>
+      <w:lvlText w:val="%2."/>
+      <w:lvlJc w:val="left"/>
+      <w:pPr>
+        <w:ind w:left="1797" w:hanging="360"/>
+      </w:pPr>
+    </w:lvl>
+    <w:lvl w:ilvl="2" w:tplc="0415001B" w:tentative="1">
+      <w:start w:val="1"/>
+      <w:numFmt w:val="lowerRoman"/>
+      <w:lvlText w:val="%3."/>
+      <w:lvlJc w:val="right"/>
+      <w:pPr>
+        <w:ind w:left="2517" w:hanging="180"/>
+      </w:pPr>
+    </w:lvl>
+    <w:lvl w:ilvl="3" w:tplc="0415000F" w:tentative="1">
+      <w:start w:val="1"/>
+      <w:numFmt w:val="decimal"/>
+      <w:lvlText w:val="%4."/>
+      <w:lvlJc w:val="left"/>
+      <w:pPr>
+        <w:ind w:left="3237" w:hanging="360"/>
+      </w:pPr>
+    </w:lvl>
+    <w:lvl w:ilvl="4" w:tplc="04150019" w:tentative="1">
+      <w:start w:val="1"/>
+      <w:numFmt w:val="lowerLetter"/>
+      <w:lvlText w:val="%5."/>
+      <w:lvlJc w:val="left"/>
+      <w:pPr>
+        <w:ind w:left="3957" w:hanging="360"/>
+      </w:pPr>
+    </w:lvl>
+    <w:lvl w:ilvl="5" w:tplc="0415001B" w:tentative="1">
+      <w:start w:val="1"/>
+      <w:numFmt w:val="lowerRoman"/>
+      <w:lvlText w:val="%6."/>
+      <w:lvlJc w:val="right"/>
+      <w:pPr>
+        <w:ind w:left="4677" w:hanging="180"/>
+      </w:pPr>
+    </w:lvl>
+    <w:lvl w:ilvl="6" w:tplc="0415000F" w:tentative="1">
+      <w:start w:val="1"/>
+      <w:numFmt w:val="decimal"/>
+      <w:lvlText w:val="%7."/>
+      <w:lvlJc w:val="left"/>
+      <w:pPr>
+        <w:ind w:left="5397" w:hanging="360"/>
+      </w:pPr>
+    </w:lvl>
+    <w:lvl w:ilvl="7" w:tplc="04150019" w:tentative="1">
+      <w:start w:val="1"/>
+      <w:numFmt w:val="lowerLetter"/>
+      <w:lvlText w:val="%8."/>
+      <w:lvlJc w:val="left"/>
+      <w:pPr>
+        <w:ind w:left="6117" w:hanging="360"/>
+      </w:pPr>
+    </w:lvl>
+    <w:lvl w:ilvl="8" w:tplc="0415001B" w:tentative="1">
+      <w:start w:val="1"/>
+      <w:numFmt w:val="lowerRoman"/>
+      <w:lvlText w:val="%9."/>
+      <w:lvlJc w:val="right"/>
+      <w:pPr>
+        <w:ind w:left="6837" w:hanging="180"/>
+      </w:pPr>
+    </w:lvl>
+  </w:abstractNum>
+  <w:abstractNum w:abstractNumId="5" w15:restartNumberingAfterBreak="0">
     <w:nsid w:val="2E13509B"/>
     <w:multiLevelType w:val="multilevel"/>
     <w:tmpl w:val="27E4D25E"/>
@@ -9774,7 +11622,7 @@
       </w:rPr>
     </w:lvl>
   </w:abstractNum>
-  <w:abstractNum w:abstractNumId="5" w15:restartNumberingAfterBreak="0">
+  <w:abstractNum w:abstractNumId="6" w15:restartNumberingAfterBreak="0">
     <w:nsid w:val="3E091229"/>
     <w:multiLevelType w:val="multilevel"/>
     <w:tmpl w:val="D6367E84"/>
@@ -9887,7 +11735,7 @@
       </w:pPr>
     </w:lvl>
   </w:abstractNum>
-  <w:abstractNum w:abstractNumId="6" w15:restartNumberingAfterBreak="0">
+  <w:abstractNum w:abstractNumId="7" w15:restartNumberingAfterBreak="0">
     <w:nsid w:val="432225AA"/>
     <w:multiLevelType w:val="multilevel"/>
     <w:tmpl w:val="23C6BD52"/>
@@ -10000,7 +11848,7 @@
       </w:pPr>
     </w:lvl>
   </w:abstractNum>
-  <w:abstractNum w:abstractNumId="7" w15:restartNumberingAfterBreak="0">
+  <w:abstractNum w:abstractNumId="8" w15:restartNumberingAfterBreak="0">
     <w:nsid w:val="451E5337"/>
     <w:multiLevelType w:val="multilevel"/>
     <w:tmpl w:val="45125000"/>
@@ -10113,7 +11961,7 @@
       </w:pPr>
     </w:lvl>
   </w:abstractNum>
-  <w:abstractNum w:abstractNumId="8" w15:restartNumberingAfterBreak="0">
+  <w:abstractNum w:abstractNumId="9" w15:restartNumberingAfterBreak="0">
     <w:nsid w:val="4B7A3D94"/>
     <w:multiLevelType w:val="multilevel"/>
     <w:tmpl w:val="28FA8AE0"/>
@@ -10262,7 +12110,7 @@
       </w:rPr>
     </w:lvl>
   </w:abstractNum>
-  <w:abstractNum w:abstractNumId="9" w15:restartNumberingAfterBreak="0">
+  <w:abstractNum w:abstractNumId="10" w15:restartNumberingAfterBreak="0">
     <w:nsid w:val="56605948"/>
     <w:multiLevelType w:val="multilevel"/>
     <w:tmpl w:val="E244D9EE"/>
@@ -10407,7 +12255,7 @@
       </w:rPr>
     </w:lvl>
   </w:abstractNum>
-  <w:abstractNum w:abstractNumId="10" w15:restartNumberingAfterBreak="0">
+  <w:abstractNum w:abstractNumId="11" w15:restartNumberingAfterBreak="0">
     <w:nsid w:val="70570A88"/>
     <w:multiLevelType w:val="multilevel"/>
     <w:tmpl w:val="4F2E12DE"/>
@@ -10556,7 +12404,7 @@
       </w:rPr>
     </w:lvl>
   </w:abstractNum>
-  <w:abstractNum w:abstractNumId="11" w15:restartNumberingAfterBreak="0">
+  <w:abstractNum w:abstractNumId="12" w15:restartNumberingAfterBreak="0">
     <w:nsid w:val="73B651E7"/>
     <w:multiLevelType w:val="multilevel"/>
     <w:tmpl w:val="7D546322"/>
@@ -10669,7 +12517,7 @@
       </w:pPr>
     </w:lvl>
   </w:abstractNum>
-  <w:abstractNum w:abstractNumId="12" w15:restartNumberingAfterBreak="0">
+  <w:abstractNum w:abstractNumId="13" w15:restartNumberingAfterBreak="0">
     <w:nsid w:val="7AB0084F"/>
     <w:multiLevelType w:val="multilevel"/>
     <w:tmpl w:val="FA3A0A46"/>
@@ -10786,13 +12634,13 @@
     <w:abstractNumId w:val="3"/>
   </w:num>
   <w:num w:numId="2">
-    <w:abstractNumId w:val="6"/>
+    <w:abstractNumId w:val="7"/>
   </w:num>
   <w:num w:numId="3">
-    <w:abstractNumId w:val="7"/>
+    <w:abstractNumId w:val="8"/>
   </w:num>
   <w:num w:numId="4">
-    <w:abstractNumId w:val="5"/>
+    <w:abstractNumId w:val="6"/>
   </w:num>
   <w:num w:numId="5">
     <w:abstractNumId w:val="2"/>
@@ -10801,25 +12649,28 @@
     <w:abstractNumId w:val="0"/>
   </w:num>
   <w:num w:numId="7">
-    <w:abstractNumId w:val="10"/>
+    <w:abstractNumId w:val="11"/>
   </w:num>
   <w:num w:numId="8">
+    <w:abstractNumId w:val="13"/>
+  </w:num>
+  <w:num w:numId="9">
+    <w:abstractNumId w:val="9"/>
+  </w:num>
+  <w:num w:numId="10">
+    <w:abstractNumId w:val="5"/>
+  </w:num>
+  <w:num w:numId="11">
     <w:abstractNumId w:val="12"/>
   </w:num>
-  <w:num w:numId="9">
-    <w:abstractNumId w:val="8"/>
-  </w:num>
-  <w:num w:numId="10">
-    <w:abstractNumId w:val="4"/>
-  </w:num>
-  <w:num w:numId="11">
-    <w:abstractNumId w:val="11"/>
-  </w:num>
   <w:num w:numId="12">
-    <w:abstractNumId w:val="9"/>
+    <w:abstractNumId w:val="10"/>
   </w:num>
   <w:num w:numId="13">
     <w:abstractNumId w:val="1"/>
+  </w:num>
+  <w:num w:numId="14">
+    <w:abstractNumId w:val="4"/>
   </w:num>
 </w:numbering>
 </file>
@@ -11503,6 +13354,18 @@
       <w:bCs/>
     </w:rPr>
   </w:style>
+  <w:style w:type="character" w:styleId="UyteHipercze">
+    <w:name w:val="FollowedHyperlink"/>
+    <w:basedOn w:val="Domylnaczcionkaakapitu"/>
+    <w:uiPriority w:val="99"/>
+    <w:semiHidden/>
+    <w:unhideWhenUsed/>
+    <w:rsid w:val="007B1D0E"/>
+    <w:rPr>
+      <w:color w:val="954F72" w:themeColor="followedHyperlink"/>
+      <w:u w:val="single"/>
+    </w:rPr>
+  </w:style>
 </w:styles>
 </file>
 
@@ -11772,7 +13635,7 @@
 </file>
 
 <file path=customXml/itemProps1.xml><?xml version="1.0" encoding="utf-8"?>
-<ds:datastoreItem xmlns:ds="http://schemas.openxmlformats.org/officeDocument/2006/customXml" ds:itemID="{B2F1B723-0FC7-4CA5-84A6-FDF02EDBF24F}">
+<ds:datastoreItem xmlns:ds="http://schemas.openxmlformats.org/officeDocument/2006/customXml" ds:itemID="{0BDF600E-A2BA-4D0F-8A36-B4A41E03A634}">
   <ds:schemaRefs>
     <ds:schemaRef ds:uri="http://schemas.openxmlformats.org/officeDocument/2006/bibliography"/>
   </ds:schemaRefs>

</xml_diff>

<commit_message>
Now every exercise from Stroustrup's PPP chapter 12 is done.
</commit_message>
<xml_diff>
--- a/FLTK installation with Visual Studio 2015.docx
+++ b/FLTK installation with Visual Studio 2015.docx
@@ -64,7 +64,25 @@
           <w:sz w:val="28"/>
           <w:szCs w:val="28"/>
         </w:rPr>
-        <w:t xml:space="preserve">I used </w:t>
+        <w:t xml:space="preserve">I </w:t>
+      </w:r>
+      <w:r>
+        <w:rPr>
+          <w:b/>
+          <w:i/>
+          <w:sz w:val="28"/>
+          <w:szCs w:val="28"/>
+        </w:rPr>
+        <w:t>was using</w:t>
+      </w:r>
+      <w:r>
+        <w:rPr>
+          <w:b/>
+          <w:i/>
+          <w:sz w:val="28"/>
+          <w:szCs w:val="28"/>
+        </w:rPr>
+        <w:t xml:space="preserve"> </w:t>
       </w:r>
       <w:r>
         <w:rPr>
@@ -83,7 +101,16 @@
           <w:sz w:val="28"/>
           <w:szCs w:val="28"/>
         </w:rPr>
-        <w:t>-1.1.10 version.</w:t>
+        <w:t xml:space="preserve">-1.1.10 version </w:t>
+      </w:r>
+      <w:r>
+        <w:rPr>
+          <w:b/>
+          <w:i/>
+          <w:sz w:val="28"/>
+          <w:szCs w:val="28"/>
+        </w:rPr>
+        <w:t>(fltk-1.1.10-source.zip).</w:t>
       </w:r>
     </w:p>
     <w:p>
@@ -791,7 +818,7 @@
           <w:sz w:val="28"/>
           <w:szCs w:val="28"/>
         </w:rPr>
-        <w:t>You should have something like this:</w:t>
+        <w:t>Also add:</w:t>
       </w:r>
     </w:p>
     <w:p>
@@ -804,6 +831,69 @@
           <w:szCs w:val="28"/>
         </w:rPr>
       </w:pPr>
+      <w:r>
+        <w:rPr>
+          <w:b/>
+          <w:sz w:val="28"/>
+          <w:szCs w:val="28"/>
+        </w:rPr>
+        <w:t>Properties-&gt;Linker-&gt;</w:t>
+      </w:r>
+      <w:r>
+        <w:rPr>
+          <w:b/>
+          <w:sz w:val="28"/>
+          <w:szCs w:val="28"/>
+        </w:rPr>
+        <w:t xml:space="preserve"> Ignore specific default libraries -&gt; add </w:t>
+      </w:r>
+      <w:r>
+        <w:rPr>
+          <w:szCs w:val="28"/>
+        </w:rPr>
+        <w:t>libcd.lib</w:t>
+      </w:r>
+    </w:p>
+    <w:p>
+      <w:pPr>
+        <w:pStyle w:val="Akapitzlist"/>
+        <w:ind w:left="717"/>
+        <w:rPr>
+          <w:b/>
+          <w:sz w:val="28"/>
+          <w:szCs w:val="28"/>
+        </w:rPr>
+      </w:pPr>
+    </w:p>
+    <w:p>
+      <w:pPr>
+        <w:pStyle w:val="Akapitzlist"/>
+        <w:ind w:left="717"/>
+        <w:rPr>
+          <w:b/>
+          <w:sz w:val="28"/>
+          <w:szCs w:val="28"/>
+        </w:rPr>
+      </w:pPr>
+    </w:p>
+    <w:p>
+      <w:pPr>
+        <w:pStyle w:val="Akapitzlist"/>
+        <w:ind w:left="717"/>
+        <w:rPr>
+          <w:b/>
+          <w:sz w:val="28"/>
+          <w:szCs w:val="28"/>
+        </w:rPr>
+      </w:pPr>
+      <w:r>
+        <w:rPr>
+          <w:b/>
+          <w:sz w:val="28"/>
+          <w:szCs w:val="28"/>
+        </w:rPr>
+        <w:t>You should have something like this:</w:t>
+      </w:r>
     </w:p>
     <w:p>
       <w:pPr>
@@ -1110,6 +1200,7 @@
           <w:sz w:val="28"/>
           <w:szCs w:val="28"/>
         </w:rPr>
+        <w:lastRenderedPageBreak/>
         <w:drawing>
           <wp:inline distT="0" distB="0" distL="0" distR="0" wp14:anchorId="1760648C" wp14:editId="4ED9D275">
             <wp:extent cx="4333875" cy="3590925"/>
@@ -1164,7 +1255,6 @@
           <w:sz w:val="28"/>
           <w:szCs w:val="28"/>
         </w:rPr>
-        <w:lastRenderedPageBreak/>
         <w:t>Above</w:t>
       </w:r>
       <w:r>
@@ -1441,58 +1531,6 @@
           <w:szCs w:val="28"/>
         </w:rPr>
       </w:pPr>
-      <w:r>
-        <w:rPr>
-          <w:b/>
-          <w:sz w:val="28"/>
-          <w:szCs w:val="28"/>
-        </w:rPr>
-        <w:t>For my comfort:</w:t>
-      </w:r>
-    </w:p>
-    <w:p>
-      <w:pPr>
-        <w:pStyle w:val="Akapitzlist"/>
-        <w:ind w:left="717"/>
-        <w:rPr>
-          <w:b/>
-          <w:sz w:val="28"/>
-          <w:szCs w:val="28"/>
-        </w:rPr>
-      </w:pPr>
-      <w:r>
-        <w:rPr>
-          <w:b/>
-          <w:sz w:val="28"/>
-          <w:szCs w:val="28"/>
-        </w:rPr>
-        <w:t>Properties-&gt;Linker-&gt;</w:t>
-      </w:r>
-      <w:r>
-        <w:rPr>
-          <w:b/>
-          <w:sz w:val="28"/>
-          <w:szCs w:val="28"/>
-        </w:rPr>
-        <w:t xml:space="preserve"> Ignore specific default libraries -&gt; add </w:t>
-      </w:r>
-      <w:r>
-        <w:rPr>
-          <w:szCs w:val="28"/>
-        </w:rPr>
-        <w:t>libcd.lib</w:t>
-      </w:r>
-    </w:p>
-    <w:p>
-      <w:pPr>
-        <w:pStyle w:val="Akapitzlist"/>
-        <w:ind w:left="717"/>
-        <w:rPr>
-          <w:b/>
-          <w:sz w:val="28"/>
-          <w:szCs w:val="28"/>
-        </w:rPr>
-      </w:pPr>
     </w:p>
     <w:p>
       <w:pPr>
@@ -1671,7 +1709,6 @@
         <w:rPr>
           <w:szCs w:val="24"/>
         </w:rPr>
-        <w:lastRenderedPageBreak/>
         <w:t>Copy everything to your project directory (</w:t>
       </w:r>
       <w:r>
@@ -1698,10 +1735,10 @@
             <v:path o:extrusionok="f" gradientshapeok="t" o:connecttype="rect"/>
             <o:lock v:ext="edit" aspectratio="t"/>
           </v:shapetype>
-          <v:shape id="_x0000_i1062" type="#_x0000_t75" style="width:52.5pt;height:40.5pt" o:ole="">
+          <v:shape id="_x0000_i1025" type="#_x0000_t75" style="width:52.5pt;height:40.5pt" o:ole="">
             <v:imagedata r:id="rId14" o:title=""/>
           </v:shape>
-          <o:OLEObject Type="Embed" ProgID="Package" ShapeID="_x0000_i1062" DrawAspect="Content" ObjectID="_1585401856" r:id="rId15"/>
+          <o:OLEObject Type="Embed" ProgID="Package" ShapeID="_x0000_i1025" DrawAspect="Content" ObjectID="_1585410661" r:id="rId15"/>
         </w:object>
       </w:r>
       <w:r>
@@ -1709,10 +1746,10 @@
           <w:szCs w:val="24"/>
         </w:rPr>
         <w:object w:dxaOrig="795" w:dyaOrig="811">
-          <v:shape id="_x0000_i1063" type="#_x0000_t75" style="width:39.75pt;height:40.5pt" o:ole="">
+          <v:shape id="_x0000_i1026" type="#_x0000_t75" style="width:39.75pt;height:40.5pt" o:ole="">
             <v:imagedata r:id="rId16" o:title=""/>
           </v:shape>
-          <o:OLEObject Type="Embed" ProgID="Package" ShapeID="_x0000_i1063" DrawAspect="Content" ObjectID="_1585401857" r:id="rId17"/>
+          <o:OLEObject Type="Embed" ProgID="Package" ShapeID="_x0000_i1026" DrawAspect="Content" ObjectID="_1585410662" r:id="rId17"/>
         </w:object>
       </w:r>
       <w:r>
@@ -1720,10 +1757,10 @@
           <w:szCs w:val="24"/>
         </w:rPr>
         <w:object w:dxaOrig="795" w:dyaOrig="811">
-          <v:shape id="_x0000_i1064" type="#_x0000_t75" style="width:39.75pt;height:40.5pt" o:ole="">
+          <v:shape id="_x0000_i1027" type="#_x0000_t75" style="width:39.75pt;height:40.5pt" o:ole="">
             <v:imagedata r:id="rId18" o:title=""/>
           </v:shape>
-          <o:OLEObject Type="Embed" ProgID="Package" ShapeID="_x0000_i1064" DrawAspect="Content" ObjectID="_1585401858" r:id="rId19"/>
+          <o:OLEObject Type="Embed" ProgID="Package" ShapeID="_x0000_i1027" DrawAspect="Content" ObjectID="_1585410663" r:id="rId19"/>
         </w:object>
       </w:r>
       <w:r>
@@ -1731,10 +1768,10 @@
           <w:szCs w:val="24"/>
         </w:rPr>
         <w:object w:dxaOrig="600" w:dyaOrig="811">
-          <v:shape id="_x0000_i1065" type="#_x0000_t75" style="width:30pt;height:40.5pt" o:ole="">
+          <v:shape id="_x0000_i1028" type="#_x0000_t75" style="width:30pt;height:40.5pt" o:ole="">
             <v:imagedata r:id="rId20" o:title=""/>
           </v:shape>
-          <o:OLEObject Type="Embed" ProgID="Package" ShapeID="_x0000_i1065" DrawAspect="Content" ObjectID="_1585401859" r:id="rId21"/>
+          <o:OLEObject Type="Embed" ProgID="Package" ShapeID="_x0000_i1028" DrawAspect="Content" ObjectID="_1585410664" r:id="rId21"/>
         </w:object>
       </w:r>
       <w:r>
@@ -1742,10 +1779,10 @@
           <w:szCs w:val="24"/>
         </w:rPr>
         <w:object w:dxaOrig="855" w:dyaOrig="811">
-          <v:shape id="_x0000_i1066" type="#_x0000_t75" style="width:42.75pt;height:40.5pt" o:ole="">
+          <v:shape id="_x0000_i1029" type="#_x0000_t75" style="width:42.75pt;height:40.5pt" o:ole="">
             <v:imagedata r:id="rId22" o:title=""/>
           </v:shape>
-          <o:OLEObject Type="Embed" ProgID="Package" ShapeID="_x0000_i1066" DrawAspect="Content" ObjectID="_1585401860" r:id="rId23"/>
+          <o:OLEObject Type="Embed" ProgID="Package" ShapeID="_x0000_i1029" DrawAspect="Content" ObjectID="_1585410665" r:id="rId23"/>
         </w:object>
       </w:r>
       <w:r>
@@ -1753,10 +1790,10 @@
           <w:szCs w:val="24"/>
         </w:rPr>
         <w:object w:dxaOrig="721" w:dyaOrig="811">
-          <v:shape id="_x0000_i1067" type="#_x0000_t75" style="width:36pt;height:40.5pt" o:ole="">
+          <v:shape id="_x0000_i1030" type="#_x0000_t75" style="width:36pt;height:40.5pt" o:ole="">
             <v:imagedata r:id="rId24" o:title=""/>
           </v:shape>
-          <o:OLEObject Type="Embed" ProgID="Package" ShapeID="_x0000_i1067" DrawAspect="Content" ObjectID="_1585401861" r:id="rId25"/>
+          <o:OLEObject Type="Embed" ProgID="Package" ShapeID="_x0000_i1030" DrawAspect="Content" ObjectID="_1585410666" r:id="rId25"/>
         </w:object>
       </w:r>
       <w:r>
@@ -1764,10 +1801,10 @@
           <w:szCs w:val="24"/>
         </w:rPr>
         <w:object w:dxaOrig="1996" w:dyaOrig="811">
-          <v:shape id="_x0000_i1068" type="#_x0000_t75" style="width:99.75pt;height:40.5pt" o:ole="">
+          <v:shape id="_x0000_i1031" type="#_x0000_t75" style="width:99.75pt;height:40.5pt" o:ole="">
             <v:imagedata r:id="rId26" o:title=""/>
           </v:shape>
-          <o:OLEObject Type="Embed" ProgID="Package" ShapeID="_x0000_i1068" DrawAspect="Content" ObjectID="_1585401862" r:id="rId27"/>
+          <o:OLEObject Type="Embed" ProgID="Package" ShapeID="_x0000_i1031" DrawAspect="Content" ObjectID="_1585410667" r:id="rId27"/>
         </w:object>
       </w:r>
       <w:r>
@@ -1775,10 +1812,10 @@
           <w:szCs w:val="24"/>
         </w:rPr>
         <w:object w:dxaOrig="1755" w:dyaOrig="811">
-          <v:shape id="_x0000_i1069" type="#_x0000_t75" style="width:87.75pt;height:40.5pt" o:ole="">
+          <v:shape id="_x0000_i1032" type="#_x0000_t75" style="width:87.75pt;height:40.5pt" o:ole="">
             <v:imagedata r:id="rId28" o:title=""/>
           </v:shape>
-          <o:OLEObject Type="Embed" ProgID="Package" ShapeID="_x0000_i1069" DrawAspect="Content" ObjectID="_1585401863" r:id="rId29"/>
+          <o:OLEObject Type="Embed" ProgID="Package" ShapeID="_x0000_i1032" DrawAspect="Content" ObjectID="_1585410668" r:id="rId29"/>
         </w:object>
       </w:r>
       <w:r>
@@ -1786,10 +1823,10 @@
           <w:szCs w:val="24"/>
         </w:rPr>
         <w:object w:dxaOrig="1740" w:dyaOrig="811">
-          <v:shape id="_x0000_i1070" type="#_x0000_t75" style="width:87pt;height:40.5pt" o:ole="">
+          <v:shape id="_x0000_i1033" type="#_x0000_t75" style="width:87pt;height:40.5pt" o:ole="">
             <v:imagedata r:id="rId30" o:title=""/>
           </v:shape>
-          <o:OLEObject Type="Embed" ProgID="Package" ShapeID="_x0000_i1070" DrawAspect="Content" ObjectID="_1585401864" r:id="rId31"/>
+          <o:OLEObject Type="Embed" ProgID="Package" ShapeID="_x0000_i1033" DrawAspect="Content" ObjectID="_1585410669" r:id="rId31"/>
         </w:object>
       </w:r>
       <w:r>
@@ -1797,10 +1834,10 @@
           <w:szCs w:val="24"/>
         </w:rPr>
         <w:object w:dxaOrig="1276" w:dyaOrig="811">
-          <v:shape id="_x0000_i1071" type="#_x0000_t75" style="width:63.75pt;height:40.5pt" o:ole="">
+          <v:shape id="_x0000_i1034" type="#_x0000_t75" style="width:63.75pt;height:40.5pt" o:ole="">
             <v:imagedata r:id="rId32" o:title=""/>
           </v:shape>
-          <o:OLEObject Type="Embed" ProgID="Package" ShapeID="_x0000_i1071" DrawAspect="Content" ObjectID="_1585401865" r:id="rId33"/>
+          <o:OLEObject Type="Embed" ProgID="Package" ShapeID="_x0000_i1034" DrawAspect="Content" ObjectID="_1585410670" r:id="rId33"/>
         </w:object>
       </w:r>
       <w:r>
@@ -1808,10 +1845,10 @@
           <w:szCs w:val="24"/>
         </w:rPr>
         <w:object w:dxaOrig="1020" w:dyaOrig="811">
-          <v:shape id="_x0000_i1072" type="#_x0000_t75" style="width:51pt;height:40.5pt" o:ole="">
+          <v:shape id="_x0000_i1035" type="#_x0000_t75" style="width:51pt;height:40.5pt" o:ole="">
             <v:imagedata r:id="rId34" o:title=""/>
           </v:shape>
-          <o:OLEObject Type="Embed" ProgID="Package" ShapeID="_x0000_i1072" DrawAspect="Content" ObjectID="_1585401866" r:id="rId35"/>
+          <o:OLEObject Type="Embed" ProgID="Package" ShapeID="_x0000_i1035" DrawAspect="Content" ObjectID="_1585410671" r:id="rId35"/>
         </w:object>
       </w:r>
       <w:r>
@@ -1974,19 +2011,7 @@
         <w:rPr>
           <w:szCs w:val="24"/>
         </w:rPr>
-        <w:t xml:space="preserve"> f</w:t>
-      </w:r>
-      <w:r>
-        <w:rPr>
-          <w:szCs w:val="24"/>
-        </w:rPr>
-        <w:t xml:space="preserve">iles right click on Source Files </w:t>
-      </w:r>
-      <w:r>
-        <w:rPr>
-          <w:szCs w:val="24"/>
-        </w:rPr>
-        <w:t>-&gt; Add -&gt; Existing item…</w:t>
+        <w:t xml:space="preserve"> files right click on Source Files -&gt; Add -&gt; Existing item…</w:t>
       </w:r>
       <w:r>
         <w:rPr>
@@ -2111,7 +2136,6 @@
           <w:szCs w:val="28"/>
         </w:rPr>
       </w:pPr>
-      <w:bookmarkStart w:id="1" w:name="_GoBack"/>
       <w:r>
         <w:rPr>
           <w:szCs w:val="28"/>
@@ -2130,16 +2154,6 @@
         </w:rPr>
         <w:t>code</w:t>
       </w:r>
-    </w:p>
-    <w:bookmarkEnd w:id="1"/>
-    <w:p>
-      <w:pPr>
-        <w:rPr>
-          <w:b/>
-          <w:sz w:val="28"/>
-          <w:szCs w:val="28"/>
-        </w:rPr>
-      </w:pPr>
     </w:p>
     <w:p>
       <w:pPr>
@@ -2398,7 +2412,6 @@
           <w:color w:val="000000"/>
           <w:sz w:val="19"/>
           <w:szCs w:val="19"/>
-          <w:lang w:val="pl-PL"/>
         </w:rPr>
       </w:pPr>
       <w:r>
@@ -2408,6 +2421,7 @@
           <w:sz w:val="19"/>
           <w:szCs w:val="19"/>
         </w:rPr>
+        <w:lastRenderedPageBreak/>
         <w:t xml:space="preserve">    </w:t>
       </w:r>
       <w:r>
@@ -2416,7 +2430,6 @@
           <w:color w:val="0000FF"/>
           <w:sz w:val="19"/>
           <w:szCs w:val="19"/>
-          <w:lang w:val="pl-PL"/>
         </w:rPr>
         <w:t>return</w:t>
       </w:r>
@@ -2426,7 +2439,6 @@
           <w:color w:val="000000"/>
           <w:sz w:val="19"/>
           <w:szCs w:val="19"/>
-          <w:lang w:val="pl-PL"/>
         </w:rPr>
         <w:t xml:space="preserve"> </w:t>
       </w:r>
@@ -2437,7 +2449,6 @@
           <w:color w:val="000000"/>
           <w:sz w:val="19"/>
           <w:szCs w:val="19"/>
-          <w:lang w:val="pl-PL"/>
         </w:rPr>
         <w:t>ff</w:t>
       </w:r>
@@ -2448,33 +2459,31 @@
           <w:color w:val="000000"/>
           <w:sz w:val="19"/>
           <w:szCs w:val="19"/>
-          <w:lang w:val="pl-PL"/>
         </w:rPr>
         <w:t>;</w:t>
       </w:r>
     </w:p>
     <w:p>
       <w:pPr>
-        <w:rPr>
-          <w:b/>
-          <w:sz w:val="28"/>
-          <w:szCs w:val="28"/>
-        </w:rPr>
-      </w:pPr>
-      <w:r>
         <w:rPr>
           <w:rFonts w:ascii="Consolas" w:hAnsi="Consolas" w:cs="Consolas"/>
           <w:color w:val="000000"/>
           <w:sz w:val="19"/>
           <w:szCs w:val="19"/>
-          <w:lang w:val="pl-PL"/>
+        </w:rPr>
+      </w:pPr>
+      <w:r>
+        <w:rPr>
+          <w:rFonts w:ascii="Consolas" w:hAnsi="Consolas" w:cs="Consolas"/>
+          <w:color w:val="000000"/>
+          <w:sz w:val="19"/>
+          <w:szCs w:val="19"/>
         </w:rPr>
         <w:t>}</w:t>
       </w:r>
     </w:p>
     <w:p>
       <w:pPr>
-        <w:ind w:left="0"/>
         <w:rPr>
           <w:b/>
           <w:sz w:val="28"/>
@@ -2868,9 +2877,7 @@
           <w:color w:val="000000"/>
           <w:sz w:val="19"/>
           <w:szCs w:val="19"/>
-          <w:lang w:val="pl-PL"/>
-        </w:rPr>
-        <w:lastRenderedPageBreak/>
+        </w:rPr>
         <w:t>}</w:t>
       </w:r>
     </w:p>
@@ -3910,8 +3917,9 @@
           <w:szCs w:val="24"/>
           <w:lang w:val="pl-PL" w:eastAsia="pl-PL"/>
         </w:rPr>
+        <w:lastRenderedPageBreak/>
         <w:pict>
-          <v:rect id="_x0000_i1025" style="width:0;height:1.5pt" o:hralign="center" o:hrstd="t" o:hr="t" fillcolor="#a0a0a0" stroked="f"/>
+          <v:rect id="_x0000_i1036" style="width:0;height:1.5pt" o:hralign="center" o:hrstd="t" o:hr="t" fillcolor="#a0a0a0" stroked="f"/>
         </w:pict>
       </w:r>
     </w:p>
@@ -3929,7 +3937,7 @@
           <w:lang w:val="pl-PL" w:eastAsia="pl-PL"/>
         </w:rPr>
       </w:pPr>
-      <w:bookmarkStart w:id="2" w:name="downloading"/>
+      <w:bookmarkStart w:id="1" w:name="downloading"/>
       <w:proofErr w:type="spellStart"/>
       <w:r>
         <w:rPr>
@@ -3976,7 +3984,7 @@
         </w:rPr>
         <w:t xml:space="preserve">Go to </w:t>
       </w:r>
-      <w:bookmarkEnd w:id="2"/>
+      <w:bookmarkEnd w:id="1"/>
       <w:r>
         <w:rPr>
           <w:rFonts w:ascii="Times New Roman" w:eastAsia="Times New Roman" w:hAnsi="Times New Roman" w:cs="Times New Roman"/>
@@ -4126,9 +4134,8 @@
           <w:szCs w:val="24"/>
           <w:lang w:val="pl-PL" w:eastAsia="pl-PL"/>
         </w:rPr>
-        <w:lastRenderedPageBreak/>
         <w:pict>
-          <v:rect id="_x0000_i1026" style="width:0;height:1.5pt" o:hralign="center" o:hrstd="t" o:hr="t" fillcolor="#a0a0a0" stroked="f"/>
+          <v:rect id="_x0000_i1037" style="width:0;height:1.5pt" o:hralign="center" o:hrstd="t" o:hr="t" fillcolor="#a0a0a0" stroked="f"/>
         </w:pict>
       </w:r>
     </w:p>
@@ -4146,7 +4153,7 @@
           <w:lang w:val="pl-PL" w:eastAsia="pl-PL"/>
         </w:rPr>
       </w:pPr>
-      <w:bookmarkStart w:id="3" w:name="installing"/>
+      <w:bookmarkStart w:id="2" w:name="installing"/>
       <w:proofErr w:type="spellStart"/>
       <w:r>
         <w:rPr>
@@ -4418,7 +4425,7 @@
           <w:lang w:val="pl-PL" w:eastAsia="pl-PL"/>
         </w:rPr>
         <w:pict>
-          <v:rect id="_x0000_i1027" style="width:0;height:1.5pt" o:hralign="center" o:hrstd="t" o:hr="t" fillcolor="#a0a0a0" stroked="f"/>
+          <v:rect id="_x0000_i1038" style="width:0;height:1.5pt" o:hralign="center" o:hrstd="t" o:hr="t" fillcolor="#a0a0a0" stroked="f"/>
         </w:pict>
       </w:r>
     </w:p>
@@ -4436,8 +4443,8 @@
           <w:lang w:eastAsia="pl-PL"/>
         </w:rPr>
       </w:pPr>
-      <w:bookmarkStart w:id="4" w:name="linux"/>
-      <w:bookmarkEnd w:id="3"/>
+      <w:bookmarkStart w:id="3" w:name="linux"/>
+      <w:bookmarkEnd w:id="2"/>
       <w:r>
         <w:rPr>
           <w:rFonts w:ascii="Times New Roman" w:eastAsia="Times New Roman" w:hAnsi="Times New Roman" w:cs="Times New Roman"/>
@@ -4583,6 +4590,7 @@
           <w:szCs w:val="24"/>
           <w:lang w:val="pl-PL" w:eastAsia="pl-PL"/>
         </w:rPr>
+        <w:lastRenderedPageBreak/>
         <w:drawing>
           <wp:inline distT="0" distB="0" distL="0" distR="0">
             <wp:extent cx="4054475" cy="4140835"/>
@@ -4652,7 +4660,6 @@
           <w:szCs w:val="24"/>
           <w:lang w:eastAsia="pl-PL"/>
         </w:rPr>
-        <w:lastRenderedPageBreak/>
         <w:t>click on "Connection\SSH\Tunnels" on the left side of the putty configuration window</w:t>
       </w:r>
     </w:p>
@@ -4694,6 +4701,7 @@
           <w:szCs w:val="24"/>
           <w:lang w:val="pl-PL" w:eastAsia="pl-PL"/>
         </w:rPr>
+        <w:lastRenderedPageBreak/>
         <w:drawing>
           <wp:inline distT="0" distB="0" distL="0" distR="0">
             <wp:extent cx="4054475" cy="4140835"/>
@@ -5000,11 +5008,11 @@
           <w:lang w:val="pl-PL" w:eastAsia="pl-PL"/>
         </w:rPr>
         <w:pict>
-          <v:rect id="_x0000_i1028" style="width:0;height:1.5pt" o:hralign="center" o:hrstd="t" o:hr="t" fillcolor="#a0a0a0" stroked="f"/>
+          <v:rect id="_x0000_i1039" style="width:0;height:1.5pt" o:hralign="center" o:hrstd="t" o:hr="t" fillcolor="#a0a0a0" stroked="f"/>
         </w:pict>
       </w:r>
     </w:p>
-    <w:bookmarkEnd w:id="4"/>
+    <w:bookmarkEnd w:id="3"/>
     <w:p>
       <w:pPr>
         <w:spacing w:before="100" w:beforeAutospacing="1" w:after="100" w:afterAutospacing="1"/>
@@ -5134,7 +5142,6 @@
           <w:szCs w:val="24"/>
           <w:lang w:eastAsia="pl-PL"/>
         </w:rPr>
-        <w:lastRenderedPageBreak/>
         <w:t xml:space="preserve">In the Properties </w:t>
       </w:r>
       <w:r>
@@ -5172,6 +5179,7 @@
           <w:szCs w:val="24"/>
           <w:lang w:eastAsia="pl-PL"/>
         </w:rPr>
+        <w:lastRenderedPageBreak/>
         <w:t>fltkd</w:t>
       </w:r>
       <w:r>
@@ -5477,7 +5485,7 @@
           <w:lang w:val="pl-PL" w:eastAsia="pl-PL"/>
         </w:rPr>
         <w:pict>
-          <v:rect id="_x0000_i1029" style="width:0;height:1.5pt" o:hralign="center" o:hrstd="t" o:hr="t" fillcolor="#a0a0a0" stroked="f"/>
+          <v:rect id="_x0000_i1040" style="width:0;height:1.5pt" o:hralign="center" o:hrstd="t" o:hr="t" fillcolor="#a0a0a0" stroked="f"/>
         </w:pict>
       </w:r>
     </w:p>
@@ -5495,7 +5503,7 @@
           <w:lang w:val="pl-PL" w:eastAsia="pl-PL"/>
         </w:rPr>
       </w:pPr>
-      <w:bookmarkStart w:id="5" w:name="test"/>
+      <w:bookmarkStart w:id="4" w:name="test"/>
       <w:proofErr w:type="spellStart"/>
       <w:r>
         <w:rPr>
@@ -6304,7 +6312,7 @@
         </w:rPr>
         <w:t xml:space="preserve">Compiler error stating a .lib file could not be found: Your problem is most likely in the </w:t>
       </w:r>
-      <w:bookmarkEnd w:id="5"/>
+      <w:bookmarkEnd w:id="4"/>
       <w:r>
         <w:rPr>
           <w:rFonts w:ascii="Times New Roman" w:eastAsia="Times New Roman" w:hAnsi="Times New Roman" w:cs="Times New Roman"/>
@@ -6485,6 +6493,7 @@
           <w:sz w:val="28"/>
           <w:szCs w:val="28"/>
         </w:rPr>
+        <w:lastRenderedPageBreak/>
         <w:t xml:space="preserve">The second is working with Visual </w:t>
       </w:r>
       <w:proofErr w:type="spellStart"/>
@@ -6563,7 +6572,7 @@
           <w:szCs w:val="28"/>
         </w:rPr>
       </w:pPr>
-      <w:bookmarkStart w:id="6" w:name="_Hlk511411449"/>
+      <w:bookmarkStart w:id="5" w:name="_Hlk511411449"/>
       <w:r>
         <w:rPr>
           <w:sz w:val="20"/>
@@ -6581,6 +6590,7 @@
       <w:r>
         <w:t xml:space="preserve"> </w:t>
       </w:r>
+      <w:bookmarkStart w:id="6" w:name="_GoBack"/>
       <w:r>
         <w:rPr>
           <w:sz w:val="20"/>
@@ -6595,8 +6605,9 @@
         </w:rPr>
         <w:t>, last access 13.04.2018</w:t>
       </w:r>
-    </w:p>
-    <w:bookmarkEnd w:id="6"/>
+      <w:bookmarkEnd w:id="6"/>
+    </w:p>
+    <w:bookmarkEnd w:id="5"/>
     <w:p>
       <w:pPr>
         <w:spacing w:before="100" w:beforeAutospacing="1" w:after="100" w:afterAutospacing="1"/>
@@ -6657,7 +6668,7 @@
     <w:p>
       <w:r>
         <w:pict>
-          <v:rect id="_x0000_i1030" style="width:0;height:1.5pt" o:hralign="center" o:hrstd="t" o:hr="t" fillcolor="#a0a0a0" stroked="f"/>
+          <v:rect id="_x0000_i1041" style="width:0;height:1.5pt" o:hralign="center" o:hrstd="t" o:hr="t" fillcolor="#a0a0a0" stroked="f"/>
         </w:pict>
       </w:r>
     </w:p>
@@ -6757,7 +6768,7 @@
     <w:p>
       <w:r>
         <w:pict>
-          <v:rect id="_x0000_i1031" style="width:0;height:1.5pt" o:hralign="center" o:hrstd="t" o:hr="t" fillcolor="#a0a0a0" stroked="f"/>
+          <v:rect id="_x0000_i1042" style="width:0;height:1.5pt" o:hralign="center" o:hrstd="t" o:hr="t" fillcolor="#a0a0a0" stroked="f"/>
         </w:pict>
       </w:r>
     </w:p>
@@ -6810,7 +6821,7 @@
     <w:p>
       <w:r>
         <w:pict>
-          <v:rect id="_x0000_i1032" style="width:0;height:1.5pt" o:hralign="center" o:hrstd="t" o:hr="t" fillcolor="#a0a0a0" stroked="f"/>
+          <v:rect id="_x0000_i1043" style="width:0;height:1.5pt" o:hralign="center" o:hrstd="t" o:hr="t" fillcolor="#a0a0a0" stroked="f"/>
         </w:pict>
       </w:r>
     </w:p>
@@ -6825,7 +6836,7 @@
     <w:p>
       <w:r>
         <w:pict>
-          <v:rect id="_x0000_i1033" style="width:0;height:1.5pt" o:hralign="center" o:hrstd="t" o:hr="t" fillcolor="#a0a0a0" stroked="f"/>
+          <v:rect id="_x0000_i1044" style="width:0;height:1.5pt" o:hralign="center" o:hrstd="t" o:hr="t" fillcolor="#a0a0a0" stroked="f"/>
         </w:pict>
       </w:r>
     </w:p>
@@ -7043,9 +7054,8 @@
     </w:p>
     <w:p>
       <w:r>
-        <w:lastRenderedPageBreak/>
         <w:pict>
-          <v:rect id="_x0000_i1034" style="width:0;height:1.5pt" o:hralign="center" o:hrstd="t" o:hr="t" fillcolor="#a0a0a0" stroked="f"/>
+          <v:rect id="_x0000_i1045" style="width:0;height:1.5pt" o:hralign="center" o:hrstd="t" o:hr="t" fillcolor="#a0a0a0" stroked="f"/>
         </w:pict>
       </w:r>
     </w:p>
@@ -7060,7 +7070,7 @@
     <w:p>
       <w:r>
         <w:pict>
-          <v:rect id="_x0000_i1035" style="width:0;height:1.5pt" o:hralign="center" o:hrstd="t" o:hr="t" fillcolor="#a0a0a0" stroked="f"/>
+          <v:rect id="_x0000_i1046" style="width:0;height:1.5pt" o:hralign="center" o:hrstd="t" o:hr="t" fillcolor="#a0a0a0" stroked="f"/>
         </w:pict>
       </w:r>
     </w:p>
@@ -7074,6 +7084,7 @@
       </w:pPr>
       <w:proofErr w:type="spellStart"/>
       <w:r>
+        <w:lastRenderedPageBreak/>
         <w:t>Navigate</w:t>
       </w:r>
       <w:proofErr w:type="spellEnd"/>
@@ -7523,7 +7534,7 @@
     <w:p>
       <w:r>
         <w:pict>
-          <v:rect id="_x0000_i1036" style="width:0;height:1.5pt" o:hralign="center" o:hrstd="t" o:hr="t" fillcolor="#a0a0a0" stroked="f"/>
+          <v:rect id="_x0000_i1047" style="width:0;height:1.5pt" o:hralign="center" o:hrstd="t" o:hr="t" fillcolor="#a0a0a0" stroked="f"/>
         </w:pict>
       </w:r>
     </w:p>
@@ -7538,7 +7549,7 @@
     <w:p>
       <w:r>
         <w:pict>
-          <v:rect id="_x0000_i1037" style="width:0;height:1.5pt" o:hralign="center" o:hrstd="t" o:hr="t" fillcolor="#a0a0a0" stroked="f"/>
+          <v:rect id="_x0000_i1048" style="width:0;height:1.5pt" o:hralign="center" o:hrstd="t" o:hr="t" fillcolor="#a0a0a0" stroked="f"/>
         </w:pict>
       </w:r>
     </w:p>
@@ -7901,7 +7912,6 @@
           <w:rStyle w:val="HTML-staaszeroko"/>
           <w:lang w:val="en-US"/>
         </w:rPr>
-        <w:lastRenderedPageBreak/>
         <w:t xml:space="preserve">    C:\Users\yourname\Downloads\fltk-</w:t>
       </w:r>
       <w:r>
@@ -8560,7 +8570,7 @@
     <w:p>
       <w:r>
         <w:pict>
-          <v:rect id="_x0000_i1038" style="width:0;height:1.5pt" o:hralign="center" o:hrstd="t" o:hr="t" fillcolor="#a0a0a0" stroked="f"/>
+          <v:rect id="_x0000_i1049" style="width:0;height:1.5pt" o:hralign="center" o:hrstd="t" o:hr="t" fillcolor="#a0a0a0" stroked="f"/>
         </w:pict>
       </w:r>
     </w:p>
@@ -8575,7 +8585,7 @@
     <w:p>
       <w:r>
         <w:pict>
-          <v:rect id="_x0000_i1039" style="width:0;height:1.5pt" o:hralign="center" o:hrstd="t" o:hr="t" fillcolor="#a0a0a0" stroked="f"/>
+          <v:rect id="_x0000_i1050" style="width:0;height:1.5pt" o:hralign="center" o:hrstd="t" o:hr="t" fillcolor="#a0a0a0" stroked="f"/>
         </w:pict>
       </w:r>
     </w:p>
@@ -8898,7 +8908,6 @@
           <w:rStyle w:val="HTML-staaszeroko"/>
           <w:lang w:val="en-US"/>
         </w:rPr>
-        <w:lastRenderedPageBreak/>
         <w:t xml:space="preserve">    </w:t>
       </w:r>
       <w:proofErr w:type="spellStart"/>
@@ -9026,6 +9035,7 @@
         <w:rPr>
           <w:lang w:val="en-US"/>
         </w:rPr>
+        <w:lastRenderedPageBreak/>
         <w:t xml:space="preserve">The empty </w:t>
       </w:r>
       <w:r>
@@ -13635,7 +13645,7 @@
 </file>
 
 <file path=customXml/itemProps1.xml><?xml version="1.0" encoding="utf-8"?>
-<ds:datastoreItem xmlns:ds="http://schemas.openxmlformats.org/officeDocument/2006/customXml" ds:itemID="{0BDF600E-A2BA-4D0F-8A36-B4A41E03A634}">
+<ds:datastoreItem xmlns:ds="http://schemas.openxmlformats.org/officeDocument/2006/customXml" ds:itemID="{167EFCD0-0731-4675-A510-693DFA82058F}">
   <ds:schemaRefs>
     <ds:schemaRef ds:uri="http://schemas.openxmlformats.org/officeDocument/2006/bibliography"/>
   </ds:schemaRefs>

</xml_diff>